<commit_message>
+ Major Overhaul of Code
+ Finished Pattern Sequence.
+ Finished User Input Mode.
Still need to finish GUI, Lose states and Top Score.
</commit_message>
<xml_diff>
--- a/Simon - TDD.docx
+++ b/Simon - TDD.docx
@@ -10,6 +10,111 @@
         <w:t>Technical Design Document</w:t>
       </w:r>
     </w:p>
+    <w:p/>
+    <w:tbl>
+      <w:tblPr>
+        <w:tblStyle w:val="TableGrid"/>
+        <w:tblW w:w="0" w:type="auto"/>
+        <w:tblLook w:val="04A0" w:firstRow="1" w:lastRow="0" w:firstColumn="1" w:lastColumn="0" w:noHBand="0" w:noVBand="1"/>
+      </w:tblPr>
+      <w:tblGrid>
+        <w:gridCol w:w="985"/>
+        <w:gridCol w:w="8365"/>
+      </w:tblGrid>
+      <w:tr>
+        <w:tc>
+          <w:tcPr>
+            <w:tcW w:w="985" w:type="dxa"/>
+          </w:tcPr>
+          <w:p>
+            <w:pPr>
+              <w:pStyle w:val="Header"/>
+              <w:rPr>
+                <w:b/>
+              </w:rPr>
+            </w:pPr>
+            <w:r>
+              <w:rPr>
+                <w:b/>
+              </w:rPr>
+              <w:t>Version</w:t>
+            </w:r>
+          </w:p>
+        </w:tc>
+        <w:tc>
+          <w:tcPr>
+            <w:tcW w:w="8365" w:type="dxa"/>
+          </w:tcPr>
+          <w:p>
+            <w:pPr>
+              <w:pStyle w:val="Header"/>
+              <w:rPr>
+                <w:b/>
+              </w:rPr>
+            </w:pPr>
+            <w:r>
+              <w:rPr>
+                <w:b/>
+              </w:rPr>
+              <w:t>Description</w:t>
+            </w:r>
+          </w:p>
+        </w:tc>
+      </w:tr>
+      <w:tr>
+        <w:tc>
+          <w:tcPr>
+            <w:tcW w:w="985" w:type="dxa"/>
+          </w:tcPr>
+          <w:p>
+            <w:pPr>
+              <w:pStyle w:val="Header"/>
+            </w:pPr>
+            <w:r>
+              <w:t>1.0</w:t>
+            </w:r>
+          </w:p>
+        </w:tc>
+        <w:tc>
+          <w:tcPr>
+            <w:tcW w:w="8365" w:type="dxa"/>
+          </w:tcPr>
+          <w:p>
+            <w:pPr>
+              <w:pStyle w:val="Header"/>
+            </w:pPr>
+            <w:r>
+              <w:t>Initial Document Setup</w:t>
+            </w:r>
+          </w:p>
+        </w:tc>
+      </w:tr>
+      <w:tr>
+        <w:tc>
+          <w:tcPr>
+            <w:tcW w:w="985" w:type="dxa"/>
+          </w:tcPr>
+          <w:p>
+            <w:pPr>
+              <w:pStyle w:val="Header"/>
+            </w:pPr>
+            <w:r>
+              <w:t>1.1</w:t>
+            </w:r>
+          </w:p>
+        </w:tc>
+        <w:tc>
+          <w:tcPr>
+            <w:tcW w:w="8365" w:type="dxa"/>
+          </w:tcPr>
+          <w:p>
+            <w:pPr>
+              <w:pStyle w:val="Header"/>
+            </w:pPr>
+          </w:p>
+        </w:tc>
+      </w:tr>
+    </w:tbl>
     <w:p/>
     <w:p>
       <w:pPr>
@@ -118,64 +223,52 @@
       <w:r>
         <w:t>cmath</w:t>
       </w:r>
+    </w:p>
+    <w:p>
+      <w:pPr>
+        <w:pStyle w:val="Heading2"/>
+      </w:pPr>
+      <w:r>
+        <w:t>Project Management Tools</w:t>
+      </w:r>
+    </w:p>
+    <w:p>
+      <w:pPr>
+        <w:pStyle w:val="Heading2"/>
+      </w:pPr>
+    </w:p>
+    <w:p>
+      <w:pPr>
+        <w:pStyle w:val="Heading2"/>
+      </w:pPr>
+      <w:r>
+        <w:t>Other Software</w:t>
+      </w:r>
+    </w:p>
+    <w:p/>
+    <w:p>
+      <w:pPr>
+        <w:pStyle w:val="Heading2"/>
+      </w:pPr>
+      <w:r>
+        <w:t>Platform</w:t>
+      </w:r>
+    </w:p>
+    <w:p>
+      <w:r>
+        <w:t>PC only game.</w:t>
+      </w:r>
+    </w:p>
+    <w:p/>
+    <w:p>
+      <w:r>
+        <w:t>Development Overvie</w:t>
+      </w:r>
+      <w:r>
+        <w:t>w</w:t>
+      </w:r>
       <w:bookmarkStart w:id="0" w:name="_GoBack"/>
       <w:bookmarkEnd w:id="0"/>
-    </w:p>
-    <w:p>
-      <w:pPr>
-        <w:pStyle w:val="Heading2"/>
-      </w:pPr>
-      <w:r>
-        <w:t>Project Management Tools</w:t>
-      </w:r>
-    </w:p>
-    <w:p>
-      <w:pPr>
-        <w:pStyle w:val="Heading2"/>
-      </w:pPr>
-    </w:p>
-    <w:p>
-      <w:pPr>
-        <w:pStyle w:val="Heading2"/>
-      </w:pPr>
-      <w:r>
-        <w:t>Other Software</w:t>
-      </w:r>
-    </w:p>
-    <w:p/>
-    <w:p>
-      <w:pPr>
-        <w:pStyle w:val="Heading2"/>
-      </w:pPr>
-      <w:r>
-        <w:t>Platform</w:t>
-      </w:r>
-    </w:p>
-    <w:p>
-      <w:r>
-        <w:t>PC only game.</w:t>
-      </w:r>
-    </w:p>
-    <w:p/>
-    <w:p>
-      <w:r>
-        <w:t>Development Overview</w:t>
-      </w:r>
-    </w:p>
-    <w:p/>
-    <w:p/>
-    <w:p>
-      <w:pPr>
-        <w:rPr>
-          <w:rFonts w:asciiTheme="majorHAnsi" w:eastAsiaTheme="majorEastAsia" w:hAnsiTheme="majorHAnsi" w:cstheme="majorBidi"/>
-          <w:color w:val="2F5496" w:themeColor="accent1" w:themeShade="BF"/>
-          <w:sz w:val="32"/>
-          <w:szCs w:val="32"/>
-        </w:rPr>
-      </w:pPr>
-      <w:r>
-        <w:br w:type="page"/>
-      </w:r>
     </w:p>
     <w:p>
       <w:pPr>
@@ -564,12 +657,6 @@
               <w:b/>
             </w:rPr>
           </w:pPr>
-          <w:r>
-            <w:rPr>
-              <w:b/>
-            </w:rPr>
-            <w:t>Version</w:t>
-          </w:r>
         </w:p>
       </w:tc>
       <w:tc>
@@ -583,12 +670,6 @@
               <w:b/>
             </w:rPr>
           </w:pPr>
-          <w:r>
-            <w:rPr>
-              <w:b/>
-            </w:rPr>
-            <w:t>Description</w:t>
-          </w:r>
         </w:p>
       </w:tc>
     </w:tr>
@@ -601,9 +682,6 @@
           <w:pPr>
             <w:pStyle w:val="Header"/>
           </w:pPr>
-          <w:r>
-            <w:t>1.0</w:t>
-          </w:r>
         </w:p>
       </w:tc>
       <w:tc>
@@ -614,9 +692,6 @@
           <w:pPr>
             <w:pStyle w:val="Header"/>
           </w:pPr>
-          <w:r>
-            <w:t>Initial Document Setup</w:t>
-          </w:r>
         </w:p>
       </w:tc>
     </w:tr>

</xml_diff>

<commit_message>
+ Completed majority of game
+ Complete majority of game.
Play testing required and maybe some factoring.
</commit_message>
<xml_diff>
--- a/Simon - TDD.docx
+++ b/Simon - TDD.docx
@@ -1,6 +1,6 @@
 
 <file path=word/document.xml><?xml version="1.0" encoding="utf-8"?>
-<w:document xmlns:wpc="http://schemas.microsoft.com/office/word/2010/wordprocessingCanvas" xmlns:cx="http://schemas.microsoft.com/office/drawing/2014/chartex" xmlns:cx1="http://schemas.microsoft.com/office/drawing/2015/9/8/chartex" xmlns:cx2="http://schemas.microsoft.com/office/drawing/2015/10/21/chartex" xmlns:cx3="http://schemas.microsoft.com/office/drawing/2016/5/9/chartex" xmlns:cx4="http://schemas.microsoft.com/office/drawing/2016/5/10/chartex" xmlns:cx5="http://schemas.microsoft.com/office/drawing/2016/5/11/chartex" xmlns:cx6="http://schemas.microsoft.com/office/drawing/2016/5/12/chartex" xmlns:cx7="http://schemas.microsoft.com/office/drawing/2016/5/13/chartex" xmlns:cx8="http://schemas.microsoft.com/office/drawing/2016/5/14/chartex" xmlns:mc="http://schemas.openxmlformats.org/markup-compatibility/2006" xmlns:aink="http://schemas.microsoft.com/office/drawing/2016/ink" xmlns:am3d="http://schemas.microsoft.com/office/drawing/2017/model3d" xmlns:o="urn:schemas-microsoft-com:office:office" xmlns:r="http://schemas.openxmlformats.org/officeDocument/2006/relationships" xmlns:m="http://schemas.openxmlformats.org/officeDocument/2006/math" xmlns:v="urn:schemas-microsoft-com:vml" xmlns:wp14="http://schemas.microsoft.com/office/word/2010/wordprocessingDrawing" xmlns:wp="http://schemas.openxmlformats.org/drawingml/2006/wordprocessingDrawing" xmlns:w10="urn:schemas-microsoft-com:office:word" xmlns:w="http://schemas.openxmlformats.org/wordprocessingml/2006/main" xmlns:w14="http://schemas.microsoft.com/office/word/2010/wordml" xmlns:w15="http://schemas.microsoft.com/office/word/2012/wordml" xmlns:w16cid="http://schemas.microsoft.com/office/word/2016/wordml/cid" xmlns:w16se="http://schemas.microsoft.com/office/word/2015/wordml/symex" xmlns:wpg="http://schemas.microsoft.com/office/word/2010/wordprocessingGroup" xmlns:wpi="http://schemas.microsoft.com/office/word/2010/wordprocessingInk" xmlns:wne="http://schemas.microsoft.com/office/word/2006/wordml" xmlns:wps="http://schemas.microsoft.com/office/word/2010/wordprocessingShape" mc:Ignorable="w14 w15 w16se w16cid wp14">
+<w:document xmlns:wpc="http://schemas.microsoft.com/office/word/2010/wordprocessingCanvas" xmlns:mc="http://schemas.openxmlformats.org/markup-compatibility/2006" xmlns:o="urn:schemas-microsoft-com:office:office" xmlns:r="http://schemas.openxmlformats.org/officeDocument/2006/relationships" xmlns:m="http://schemas.openxmlformats.org/officeDocument/2006/math" xmlns:v="urn:schemas-microsoft-com:vml" xmlns:wp14="http://schemas.microsoft.com/office/word/2010/wordprocessingDrawing" xmlns:wp="http://schemas.openxmlformats.org/drawingml/2006/wordprocessingDrawing" xmlns:w10="urn:schemas-microsoft-com:office:word" xmlns:w="http://schemas.openxmlformats.org/wordprocessingml/2006/main" xmlns:w14="http://schemas.microsoft.com/office/word/2010/wordml" xmlns:w15="http://schemas.microsoft.com/office/word/2012/wordml" xmlns:wpg="http://schemas.microsoft.com/office/word/2010/wordprocessingGroup" xmlns:wpi="http://schemas.microsoft.com/office/word/2010/wordprocessingInk" xmlns:wne="http://schemas.microsoft.com/office/word/2006/wordml" xmlns:wps="http://schemas.microsoft.com/office/word/2010/wordprocessingShape" mc:Ignorable="w14 w15 wp14">
   <w:body>
     <w:p>
       <w:pPr>
@@ -86,6 +86,9 @@
             <w:r>
               <w:t>Initial Document Setup</w:t>
             </w:r>
+            <w:r>
+              <w:t>.</w:t>
+            </w:r>
           </w:p>
         </w:tc>
       </w:tr>
@@ -111,6 +114,9 @@
             <w:pPr>
               <w:pStyle w:val="Header"/>
             </w:pPr>
+            <w:r>
+              <w:t>Made extensive changes to the majority of the document.</w:t>
+            </w:r>
           </w:p>
         </w:tc>
       </w:tr>
@@ -134,7 +140,25 @@
     </w:p>
     <w:p>
       <w:r>
-        <w:t>Simon is a game focused on pushing a player’s memory to his/her limits. The player must remember a series of lights and repeat the sequence exactly. If the player succeeds, the series of lights becomes slightly longer and more complex. The game ends when the player fails to select the correct sequence.</w:t>
+        <w:t>Simon is a game focused on pushing a player’s memory to his/her limits. The player must remember a series of lights and repeat the sequence exactly. If the player succeeds, the series of lights becomes s</w:t>
+      </w:r>
+      <w:r>
+        <w:t>lightly longer and more complex but if</w:t>
+      </w:r>
+      <w:r>
+        <w:t xml:space="preserve"> </w:t>
+      </w:r>
+      <w:r>
+        <w:t>t</w:t>
+      </w:r>
+      <w:r>
+        <w:t xml:space="preserve">he </w:t>
+      </w:r>
+      <w:r>
+        <w:t xml:space="preserve">player selects the wrong sequence the </w:t>
+      </w:r>
+      <w:r>
+        <w:t>game ends.</w:t>
       </w:r>
     </w:p>
     <w:p>
@@ -175,7 +199,25 @@
     </w:p>
     <w:p>
       <w:r>
-        <w:t>The game will be development using C++ and 2D Bootstrap library provided by AIE (Academy of Interactive Entertainment).</w:t>
+        <w:t xml:space="preserve">The game </w:t>
+      </w:r>
+      <w:r>
+        <w:t>is</w:t>
+      </w:r>
+      <w:r>
+        <w:t xml:space="preserve"> </w:t>
+      </w:r>
+      <w:r>
+        <w:t xml:space="preserve">being </w:t>
+      </w:r>
+      <w:r>
+        <w:t>develop</w:t>
+      </w:r>
+      <w:r>
+        <w:t>ed</w:t>
+      </w:r>
+      <w:r>
+        <w:t xml:space="preserve"> using C++ and 2D Bootstrap library provided by AIE (Academy of Interactive Entertainment).</w:t>
       </w:r>
     </w:p>
     <w:p>
@@ -186,24 +228,282 @@
         <w:t>IDE</w:t>
       </w:r>
     </w:p>
+    <w:p>
+      <w:r>
+        <w:t>Microsoft Visual Studio is being used to develop the game.</w:t>
+      </w:r>
+    </w:p>
+    <w:p>
+      <w:pPr>
+        <w:pStyle w:val="Heading2"/>
+      </w:pPr>
+      <w:r>
+        <w:t>Source Control Procedures</w:t>
+      </w:r>
+    </w:p>
+    <w:p>
+      <w:r>
+        <w:t xml:space="preserve">Source control </w:t>
+      </w:r>
+      <w:r>
+        <w:t>is</w:t>
+      </w:r>
+      <w:r>
+        <w:t xml:space="preserve"> </w:t>
+      </w:r>
+      <w:r>
+        <w:t xml:space="preserve">provided by </w:t>
+      </w:r>
+      <w:r>
+        <w:t>GitHub.</w:t>
+      </w:r>
+    </w:p>
+    <w:p>
+      <w:pPr>
+        <w:pStyle w:val="Heading2"/>
+      </w:pPr>
+      <w:r>
+        <w:t>Third Party Libraries</w:t>
+      </w:r>
+    </w:p>
+    <w:p>
+      <w:r>
+        <w:t>The game uses the following third party libraries:</w:t>
+      </w:r>
+    </w:p>
+    <w:p>
+      <w:pPr>
+        <w:pStyle w:val="ListParagraph"/>
+        <w:numPr>
+          <w:ilvl w:val="0"/>
+          <w:numId w:val="1"/>
+        </w:numPr>
+      </w:pPr>
+      <w:r>
+        <w:t>2D Bootstrap</w:t>
+      </w:r>
+    </w:p>
+    <w:p>
+      <w:pPr>
+        <w:pStyle w:val="ListParagraph"/>
+        <w:numPr>
+          <w:ilvl w:val="0"/>
+          <w:numId w:val="1"/>
+        </w:numPr>
+      </w:pPr>
+      <w:proofErr w:type="spellStart"/>
+      <w:r>
+        <w:t>C</w:t>
+      </w:r>
+      <w:r>
+        <w:t>math</w:t>
+      </w:r>
+      <w:r>
+        <w:t>.</w:t>
+      </w:r>
+      <w:r>
+        <w:t>h</w:t>
+      </w:r>
+      <w:proofErr w:type="spellEnd"/>
+    </w:p>
+    <w:p>
+      <w:pPr>
+        <w:pStyle w:val="ListParagraph"/>
+        <w:numPr>
+          <w:ilvl w:val="0"/>
+          <w:numId w:val="1"/>
+        </w:numPr>
+      </w:pPr>
+      <w:proofErr w:type="spellStart"/>
+      <w:r>
+        <w:t>Time.h</w:t>
+      </w:r>
+      <w:proofErr w:type="spellEnd"/>
+    </w:p>
+    <w:p>
+      <w:pPr>
+        <w:pStyle w:val="Heading2"/>
+      </w:pPr>
+      <w:r>
+        <w:t>Project Management Tools</w:t>
+      </w:r>
+    </w:p>
+    <w:p>
+      <w:r>
+        <w:t>No Project Management Tools are being used to develop this game.</w:t>
+      </w:r>
+    </w:p>
+    <w:p>
+      <w:pPr>
+        <w:pStyle w:val="Heading2"/>
+      </w:pPr>
+      <w:r>
+        <w:t>Other Software</w:t>
+      </w:r>
+    </w:p>
+    <w:p>
+      <w:r>
+        <w:t>Photoshop was being used to create the graphical elements for this game.</w:t>
+      </w:r>
+    </w:p>
+    <w:p>
+      <w:pPr>
+        <w:pStyle w:val="Heading2"/>
+      </w:pPr>
+      <w:r>
+        <w:t>Platform</w:t>
+      </w:r>
+    </w:p>
+    <w:p>
+      <w:r>
+        <w:t>PC only game.</w:t>
+      </w:r>
+    </w:p>
     <w:p/>
     <w:p>
       <w:pPr>
+        <w:pStyle w:val="Heading1"/>
+      </w:pPr>
+      <w:r>
+        <w:lastRenderedPageBreak/>
+        <w:t>Development Overvie</w:t>
+      </w:r>
+      <w:r>
+        <w:t>w</w:t>
+      </w:r>
+    </w:p>
+    <w:p>
+      <w:pPr>
+        <w:pStyle w:val="Heading1"/>
+      </w:pPr>
+      <w:r>
+        <w:t>Timeline</w:t>
+      </w:r>
+    </w:p>
+    <w:tbl>
+      <w:tblPr>
+        <w:tblStyle w:val="TableGrid"/>
+        <w:tblW w:w="0" w:type="auto"/>
+        <w:tblLook w:val="04A0" w:firstRow="1" w:lastRow="0" w:firstColumn="1" w:lastColumn="0" w:noHBand="0" w:noVBand="1"/>
+      </w:tblPr>
+      <w:tblGrid>
+        <w:gridCol w:w="1271"/>
+        <w:gridCol w:w="8079"/>
+      </w:tblGrid>
+      <w:tr>
+        <w:tc>
+          <w:tcPr>
+            <w:tcW w:w="1271" w:type="dxa"/>
+          </w:tcPr>
+          <w:p>
+            <w:r>
+              <w:t>Alpha</w:t>
+            </w:r>
+          </w:p>
+        </w:tc>
+        <w:tc>
+          <w:tcPr>
+            <w:tcW w:w="8079" w:type="dxa"/>
+          </w:tcPr>
+          <w:p>
+            <w:r>
+              <w:t>9</w:t>
+            </w:r>
+            <w:r>
+              <w:t>/5/2019</w:t>
+            </w:r>
+          </w:p>
+        </w:tc>
+      </w:tr>
+      <w:tr>
+        <w:tc>
+          <w:tcPr>
+            <w:tcW w:w="1271" w:type="dxa"/>
+          </w:tcPr>
+          <w:p>
+            <w:r>
+              <w:t>Beta</w:t>
+            </w:r>
+          </w:p>
+        </w:tc>
+        <w:tc>
+          <w:tcPr>
+            <w:tcW w:w="8079" w:type="dxa"/>
+          </w:tcPr>
+          <w:p>
+            <w:r>
+              <w:t>13/5/2019</w:t>
+            </w:r>
+          </w:p>
+        </w:tc>
+      </w:tr>
+      <w:tr>
+        <w:tc>
+          <w:tcPr>
+            <w:tcW w:w="1271" w:type="dxa"/>
+          </w:tcPr>
+          <w:p>
+            <w:r>
+              <w:t>Gold</w:t>
+            </w:r>
+          </w:p>
+        </w:tc>
+        <w:tc>
+          <w:tcPr>
+            <w:tcW w:w="8079" w:type="dxa"/>
+          </w:tcPr>
+          <w:p>
+            <w:r>
+              <w:t>14</w:t>
+            </w:r>
+            <w:r>
+              <w:t>/5/2019</w:t>
+            </w:r>
+          </w:p>
+        </w:tc>
+      </w:tr>
+      <w:tr>
+        <w:tc>
+          <w:tcPr>
+            <w:tcW w:w="1271" w:type="dxa"/>
+          </w:tcPr>
+          <w:p>
+            <w:r>
+              <w:t>Playtesting</w:t>
+            </w:r>
+          </w:p>
+        </w:tc>
+        <w:tc>
+          <w:tcPr>
+            <w:tcW w:w="8079" w:type="dxa"/>
+          </w:tcPr>
+          <w:p>
+            <w:r>
+              <w:t>13/5/2019</w:t>
+            </w:r>
+          </w:p>
+        </w:tc>
+      </w:tr>
+    </w:tbl>
+    <w:p>
+      <w:pPr>
+        <w:pStyle w:val="Heading1"/>
+      </w:pPr>
+      <w:r>
+        <w:t>Game Overview</w:t>
+      </w:r>
+    </w:p>
+    <w:p>
+      <w:pPr>
         <w:pStyle w:val="Heading2"/>
       </w:pPr>
       <w:r>
-        <w:t>Source Control Procedures</w:t>
-      </w:r>
-    </w:p>
-    <w:p>
-      <w:r>
-        <w:t xml:space="preserve">Source control will be </w:t>
-      </w:r>
-      <w:r>
-        <w:t xml:space="preserve">provided by </w:t>
-      </w:r>
-      <w:r>
-        <w:t>GitHub.</w:t>
+        <w:t>Gameplay</w:t>
+      </w:r>
+    </w:p>
+    <w:p>
+      <w:r>
+        <w:t>The player must remember a series of lights and repeat the sequence exactly. If the player succeeds, the series of lights becomes slightly longer and more complex. The game ends when the player fails to select the correct sequence.</w:t>
       </w:r>
     </w:p>
     <w:p>
@@ -211,17 +511,160 @@
         <w:pStyle w:val="Heading2"/>
       </w:pPr>
       <w:r>
-        <w:t>Third Party Libraries</w:t>
-      </w:r>
-    </w:p>
-    <w:p>
-      <w:r>
-        <w:t>2D Bootstrap.</w:t>
-      </w:r>
-    </w:p>
-    <w:p>
-      <w:r>
-        <w:t>cmath</w:t>
+        <w:t>Game Objects and Logic</w:t>
+      </w:r>
+    </w:p>
+    <w:p>
+      <w:proofErr w:type="spellStart"/>
+      <w:r>
+        <w:rPr>
+          <w:b/>
+        </w:rPr>
+        <w:t>SimonApp</w:t>
+      </w:r>
+      <w:proofErr w:type="spellEnd"/>
+      <w:r>
+        <w:rPr>
+          <w:b/>
+        </w:rPr>
+        <w:t xml:space="preserve">: </w:t>
+      </w:r>
+      <w:r>
+        <w:rPr>
+          <w:b/>
+        </w:rPr>
+        <w:br/>
+      </w:r>
+      <w:r>
+        <w:t xml:space="preserve">This object instantiates the </w:t>
+      </w:r>
+      <w:r>
+        <w:rPr>
+          <w:b/>
+        </w:rPr>
+        <w:t>Controller</w:t>
+      </w:r>
+      <w:r>
+        <w:t xml:space="preserve"> and </w:t>
+      </w:r>
+      <w:r>
+        <w:rPr>
+          <w:b/>
+        </w:rPr>
+        <w:t>Simon</w:t>
+      </w:r>
+      <w:r>
+        <w:t>.</w:t>
+      </w:r>
+    </w:p>
+    <w:p>
+      <w:r>
+        <w:rPr>
+          <w:b/>
+        </w:rPr>
+        <w:t>Controller:</w:t>
+      </w:r>
+      <w:r>
+        <w:t xml:space="preserve"> </w:t>
+      </w:r>
+      <w:r>
+        <w:br/>
+      </w:r>
+      <w:r>
+        <w:t>This object dictates what happens on the start screen.</w:t>
+      </w:r>
+      <w:r>
+        <w:t xml:space="preserve"> It also instantiates </w:t>
+      </w:r>
+      <w:r>
+        <w:rPr>
+          <w:b/>
+        </w:rPr>
+        <w:t>Simon</w:t>
+      </w:r>
+      <w:r>
+        <w:rPr>
+          <w:b/>
+        </w:rPr>
+        <w:t xml:space="preserve"> </w:t>
+      </w:r>
+      <w:r>
+        <w:t>when the player selects “Start Game”.</w:t>
+      </w:r>
+    </w:p>
+    <w:p>
+      <w:r>
+        <w:rPr>
+          <w:b/>
+        </w:rPr>
+        <w:t>Simon:</w:t>
+      </w:r>
+      <w:r>
+        <w:t xml:space="preserve"> </w:t>
+      </w:r>
+      <w:r>
+        <w:br/>
+      </w:r>
+      <w:r>
+        <w:t xml:space="preserve">This object controls the game logic for Simon. It accepts user input and controls the finite state machine for Simon. It also instantiates the </w:t>
+      </w:r>
+      <w:proofErr w:type="spellStart"/>
+      <w:r>
+        <w:rPr>
+          <w:b/>
+        </w:rPr>
+        <w:t>Colour</w:t>
+      </w:r>
+      <w:proofErr w:type="spellEnd"/>
+      <w:r>
+        <w:rPr>
+          <w:b/>
+        </w:rPr>
+        <w:t xml:space="preserve"> Pattern</w:t>
+      </w:r>
+      <w:r>
+        <w:t xml:space="preserve"> which is a Linked List of </w:t>
+      </w:r>
+      <w:proofErr w:type="spellStart"/>
+      <w:r>
+        <w:t>colours</w:t>
+      </w:r>
+      <w:proofErr w:type="spellEnd"/>
+      <w:r>
+        <w:t xml:space="preserve"> created by the finite state machine.</w:t>
+      </w:r>
+    </w:p>
+    <w:p>
+      <w:proofErr w:type="spellStart"/>
+      <w:r>
+        <w:rPr>
+          <w:b/>
+        </w:rPr>
+        <w:t>Colour</w:t>
+      </w:r>
+      <w:proofErr w:type="spellEnd"/>
+      <w:r>
+        <w:rPr>
+          <w:b/>
+        </w:rPr>
+        <w:t xml:space="preserve"> Pattern</w:t>
+      </w:r>
+      <w:proofErr w:type="gramStart"/>
+      <w:r>
+        <w:t>:</w:t>
+      </w:r>
+      <w:proofErr w:type="gramEnd"/>
+      <w:r>
+        <w:br/>
+        <w:t xml:space="preserve">This object contains a Linked List of </w:t>
+      </w:r>
+      <w:proofErr w:type="spellStart"/>
+      <w:r>
+        <w:t>colour</w:t>
+      </w:r>
+      <w:proofErr w:type="spellEnd"/>
+      <w:r>
+        <w:t xml:space="preserve"> patterns.</w:t>
       </w:r>
     </w:p>
     <w:p>
@@ -229,46 +672,547 @@
         <w:pStyle w:val="Heading2"/>
       </w:pPr>
       <w:r>
-        <w:t>Project Management Tools</w:t>
-      </w:r>
-    </w:p>
-    <w:p>
-      <w:pPr>
-        <w:pStyle w:val="Heading2"/>
-      </w:pPr>
-    </w:p>
-    <w:p>
-      <w:pPr>
-        <w:pStyle w:val="Heading2"/>
-      </w:pPr>
-      <w:r>
-        <w:t>Other Software</w:t>
-      </w:r>
-    </w:p>
-    <w:p/>
-    <w:p>
-      <w:pPr>
-        <w:pStyle w:val="Heading2"/>
-      </w:pPr>
-      <w:r>
-        <w:t>Platform</w:t>
-      </w:r>
-    </w:p>
-    <w:p>
-      <w:r>
-        <w:t>PC only game.</w:t>
-      </w:r>
-    </w:p>
-    <w:p/>
-    <w:p>
-      <w:r>
-        <w:t>Development Overvie</w:t>
-      </w:r>
-      <w:r>
-        <w:t>w</w:t>
+        <w:t xml:space="preserve">Game </w:t>
+      </w:r>
+      <w:r>
+        <w:t>Fl</w:t>
+      </w:r>
+      <w:r>
+        <w:t>ow</w:t>
+      </w:r>
+      <w:r>
+        <w:t xml:space="preserve"> and Mechanics</w:t>
+      </w:r>
+    </w:p>
+    <w:p>
+      <w:r>
+        <w:rPr>
+          <w:b/>
+        </w:rPr>
+        <w:t>Controller</w:t>
+      </w:r>
+      <w:r>
+        <w:rPr>
+          <w:b/>
+        </w:rPr>
+        <w:t xml:space="preserve">: </w:t>
+      </w:r>
+      <w:r>
+        <w:rPr>
+          <w:b/>
+        </w:rPr>
+        <w:br/>
+      </w:r>
+      <w:r>
+        <w:t xml:space="preserve">The </w:t>
+      </w:r>
+      <w:r>
+        <w:t>Player is prese</w:t>
+      </w:r>
+      <w:r>
+        <w:t>nted with two options: Start Game and</w:t>
+      </w:r>
+      <w:r>
+        <w:t xml:space="preserve"> </w:t>
+      </w:r>
+      <w:r>
+        <w:t>Exit Game</w:t>
+      </w:r>
+      <w:r>
+        <w:t>.</w:t>
+      </w:r>
+      <w:r>
+        <w:t xml:space="preserve"> If the player selects Start Game then the object </w:t>
+      </w:r>
+      <w:r>
+        <w:rPr>
+          <w:b/>
+        </w:rPr>
+        <w:t>Simon</w:t>
+      </w:r>
+      <w:r>
+        <w:t xml:space="preserve"> will be instantiated.</w:t>
+      </w:r>
+    </w:p>
+    <w:p>
+      <w:r>
+        <w:t xml:space="preserve">The controller also checks whether </w:t>
+      </w:r>
+      <w:r>
+        <w:rPr>
+          <w:b/>
+        </w:rPr>
+        <w:t>Simon</w:t>
+      </w:r>
+      <w:r>
+        <w:t xml:space="preserve"> has entered the Restart State.</w:t>
+      </w:r>
+    </w:p>
+    <w:p>
+      <w:r>
+        <w:rPr>
+          <w:b/>
+        </w:rPr>
+        <w:t xml:space="preserve">Simon: </w:t>
+      </w:r>
+      <w:r>
+        <w:rPr>
+          <w:b/>
+        </w:rPr>
+        <w:br/>
+      </w:r>
+      <w:r>
+        <w:t>A Finite State Machine is launched based on an enumerator sequence.</w:t>
+      </w:r>
+    </w:p>
+    <w:p>
+      <w:pPr>
+        <w:pStyle w:val="ListParagraph"/>
+        <w:numPr>
+          <w:ilvl w:val="0"/>
+          <w:numId w:val="1"/>
+        </w:numPr>
+      </w:pPr>
+      <w:r>
+        <w:rPr>
+          <w:b/>
+        </w:rPr>
+        <w:t>New Pattern State:</w:t>
+      </w:r>
+      <w:r>
+        <w:t xml:space="preserve"> The FSM generates a new pattern and stores it in the </w:t>
+      </w:r>
+      <w:proofErr w:type="spellStart"/>
+      <w:r>
+        <w:rPr>
+          <w:b/>
+        </w:rPr>
+        <w:t>Colour</w:t>
+      </w:r>
+      <w:proofErr w:type="spellEnd"/>
+      <w:r>
+        <w:rPr>
+          <w:b/>
+        </w:rPr>
+        <w:t xml:space="preserve"> Pattern</w:t>
+      </w:r>
+      <w:r>
+        <w:t>.</w:t>
+      </w:r>
+      <w:r>
+        <w:t xml:space="preserve"> After the pattern is generated the FSM changes to the Flashing State.</w:t>
+      </w:r>
+    </w:p>
+    <w:p>
+      <w:pPr>
+        <w:pStyle w:val="ListParagraph"/>
+        <w:numPr>
+          <w:ilvl w:val="0"/>
+          <w:numId w:val="1"/>
+        </w:numPr>
+      </w:pPr>
+      <w:r>
+        <w:rPr>
+          <w:b/>
+        </w:rPr>
+        <w:t>Flashing State:</w:t>
+      </w:r>
+      <w:r>
+        <w:t xml:space="preserve"> The FSM flashes the new pattern to the screen.</w:t>
+      </w:r>
+      <w:r>
+        <w:t xml:space="preserve"> After the new pattern has been flashed the FSM changes to the User Input State.</w:t>
+      </w:r>
+    </w:p>
+    <w:p>
+      <w:pPr>
+        <w:pStyle w:val="ListParagraph"/>
+        <w:numPr>
+          <w:ilvl w:val="0"/>
+          <w:numId w:val="1"/>
+        </w:numPr>
+      </w:pPr>
+      <w:r>
+        <w:rPr>
+          <w:b/>
+        </w:rPr>
+        <w:lastRenderedPageBreak/>
+        <w:t>User Input State:</w:t>
+      </w:r>
+      <w:r>
+        <w:t xml:space="preserve"> The FSM accepts </w:t>
+      </w:r>
+      <w:r>
+        <w:t>input from the player and checks this input against the last pattern generated. If the user input is correct, Simon changes to the Pause State. If the user input is incorrect, Simon changes to the Lose State.</w:t>
+      </w:r>
+    </w:p>
+    <w:p>
+      <w:pPr>
+        <w:pStyle w:val="ListParagraph"/>
+        <w:numPr>
+          <w:ilvl w:val="0"/>
+          <w:numId w:val="1"/>
+        </w:numPr>
+        <w:rPr>
+          <w:b/>
+        </w:rPr>
+      </w:pPr>
+      <w:r>
+        <w:rPr>
+          <w:b/>
+        </w:rPr>
+        <w:t>Pause State:</w:t>
+      </w:r>
+      <w:r>
+        <w:t xml:space="preserve"> The FSM </w:t>
+      </w:r>
+      <w:r>
+        <w:t>sits in the pause state for a short period of time. This state exists purely to ensure that the player experiences a short break between entering the correct pattern and seeing a new pattern.</w:t>
+      </w:r>
+      <w:r>
+        <w:t xml:space="preserve"> Once the Pause S</w:t>
+      </w:r>
+      <w:r>
+        <w:t xml:space="preserve">tate ends </w:t>
+      </w:r>
+      <w:r>
+        <w:t>the FSM changes to the New Pattern State.</w:t>
+      </w:r>
+    </w:p>
+    <w:p>
+      <w:pPr>
+        <w:pStyle w:val="ListParagraph"/>
+        <w:numPr>
+          <w:ilvl w:val="0"/>
+          <w:numId w:val="1"/>
+        </w:numPr>
+        <w:rPr>
+          <w:b/>
+        </w:rPr>
+      </w:pPr>
+      <w:r>
+        <w:rPr>
+          <w:b/>
+        </w:rPr>
+        <w:t xml:space="preserve">Lose State: </w:t>
+      </w:r>
+      <w:r>
+        <w:t xml:space="preserve">The FSM sits in the lose state for a short period of time. </w:t>
+      </w:r>
+      <w:r>
+        <w:t xml:space="preserve">This state exists purely to ensure that the player experiences a short break between </w:t>
+      </w:r>
+      <w:r>
+        <w:t>realizing they lost and exiting the current game session</w:t>
+      </w:r>
+      <w:r>
+        <w:t>.</w:t>
+      </w:r>
+      <w:r>
+        <w:t xml:space="preserve"> </w:t>
+      </w:r>
+      <w:r>
+        <w:t xml:space="preserve">Once the </w:t>
+      </w:r>
+      <w:r>
+        <w:t>Lose</w:t>
+      </w:r>
+      <w:r>
+        <w:t xml:space="preserve"> State ends the FSM changes to the </w:t>
+      </w:r>
+      <w:r>
+        <w:t>Restart State</w:t>
+      </w:r>
+      <w:r>
+        <w:t>.</w:t>
+      </w:r>
+    </w:p>
+    <w:p>
+      <w:pPr>
+        <w:pStyle w:val="ListParagraph"/>
+        <w:numPr>
+          <w:ilvl w:val="0"/>
+          <w:numId w:val="1"/>
+        </w:numPr>
+        <w:rPr>
+          <w:b/>
+        </w:rPr>
+      </w:pPr>
+      <w:r>
+        <w:rPr>
+          <w:b/>
+        </w:rPr>
+        <w:t xml:space="preserve">Restart State: </w:t>
+      </w:r>
+      <w:r>
+        <w:t>The FSM sits in the restart state. It remains in this state until the Controller deletes the Finite State Machine.</w:t>
+      </w:r>
+    </w:p>
+    <w:p>
+      <w:pPr>
+        <w:pStyle w:val="ListParagraph"/>
+        <w:rPr>
+          <w:b/>
+        </w:rPr>
+      </w:pPr>
+    </w:p>
+    <w:p>
+      <w:r>
+        <w:rPr>
+          <w:b/>
+        </w:rPr>
+        <w:t>Lose State</w:t>
+      </w:r>
+      <w:proofErr w:type="gramStart"/>
+      <w:r>
+        <w:rPr>
+          <w:b/>
+        </w:rPr>
+        <w:t>:</w:t>
+      </w:r>
+      <w:proofErr w:type="gramEnd"/>
+      <w:r>
+        <w:rPr>
+          <w:b/>
+        </w:rPr>
+        <w:br/>
+      </w:r>
+      <w:r>
+        <w:t xml:space="preserve">The player can lose the game only by entering the incorrect </w:t>
+      </w:r>
+      <w:proofErr w:type="spellStart"/>
+      <w:r>
+        <w:t>colour</w:t>
+      </w:r>
+      <w:proofErr w:type="spellEnd"/>
+      <w:r>
+        <w:t xml:space="preserve"> pattern.</w:t>
+      </w:r>
+    </w:p>
+    <w:p>
+      <w:pPr>
+        <w:rPr>
+          <w:b/>
+        </w:rPr>
+      </w:pPr>
+      <w:r>
+        <w:rPr>
+          <w:b/>
+        </w:rPr>
+        <w:t>Win State</w:t>
+      </w:r>
+      <w:proofErr w:type="gramStart"/>
+      <w:r>
+        <w:rPr>
+          <w:b/>
+        </w:rPr>
+        <w:t>:</w:t>
+      </w:r>
+      <w:proofErr w:type="gramEnd"/>
+      <w:r>
+        <w:rPr>
+          <w:b/>
+        </w:rPr>
+        <w:br/>
+      </w:r>
+      <w:r>
+        <w:t xml:space="preserve">The player can’t win the game. The player can only win each </w:t>
+      </w:r>
+      <w:r>
+        <w:t xml:space="preserve">subsequent </w:t>
+      </w:r>
+      <w:r>
+        <w:t xml:space="preserve">round </w:t>
+      </w:r>
+      <w:r>
+        <w:t xml:space="preserve">until they can’t remember any more </w:t>
+      </w:r>
+      <w:proofErr w:type="spellStart"/>
+      <w:r>
+        <w:t>colours</w:t>
+      </w:r>
+      <w:proofErr w:type="spellEnd"/>
+      <w:r>
+        <w:t>.</w:t>
+      </w:r>
+    </w:p>
+    <w:p>
+      <w:pPr>
+        <w:pStyle w:val="Heading1"/>
+      </w:pPr>
+      <w:r>
+        <w:t>Game Architecture</w:t>
+      </w:r>
+    </w:p>
+    <w:p>
+      <w:pPr>
+        <w:rPr>
+          <w:rFonts w:asciiTheme="majorHAnsi" w:eastAsiaTheme="majorEastAsia" w:hAnsiTheme="majorHAnsi" w:cstheme="majorBidi"/>
+          <w:color w:val="2F5496" w:themeColor="accent1" w:themeShade="BF"/>
+          <w:sz w:val="26"/>
+          <w:szCs w:val="26"/>
+        </w:rPr>
+      </w:pPr>
+      <w:r>
+        <w:rPr>
+          <w:rFonts w:asciiTheme="majorHAnsi" w:eastAsiaTheme="majorEastAsia" w:hAnsiTheme="majorHAnsi" w:cstheme="majorBidi"/>
+          <w:color w:val="2F5496" w:themeColor="accent1" w:themeShade="BF"/>
+          <w:sz w:val="26"/>
+          <w:szCs w:val="26"/>
+        </w:rPr>
+        <w:t>Core Data Structures</w:t>
+      </w:r>
+    </w:p>
+    <w:p>
+      <w:pPr>
+        <w:rPr>
+          <w:rFonts w:asciiTheme="majorHAnsi" w:eastAsiaTheme="majorEastAsia" w:hAnsiTheme="majorHAnsi" w:cstheme="majorBidi"/>
+          <w:color w:val="2F5496" w:themeColor="accent1" w:themeShade="BF"/>
+          <w:sz w:val="26"/>
+          <w:szCs w:val="26"/>
+        </w:rPr>
+      </w:pPr>
+      <w:r>
+        <w:rPr>
+          <w:rFonts w:asciiTheme="majorHAnsi" w:eastAsiaTheme="majorEastAsia" w:hAnsiTheme="majorHAnsi" w:cstheme="majorBidi"/>
+          <w:color w:val="2F5496" w:themeColor="accent1" w:themeShade="BF"/>
+          <w:sz w:val="26"/>
+          <w:szCs w:val="26"/>
+        </w:rPr>
+        <w:br w:type="page"/>
+      </w:r>
+    </w:p>
+    <w:p>
+      <w:pPr>
+        <w:rPr>
+          <w:rFonts w:asciiTheme="majorHAnsi" w:eastAsiaTheme="majorEastAsia" w:hAnsiTheme="majorHAnsi" w:cstheme="majorBidi"/>
+          <w:color w:val="2F5496" w:themeColor="accent1" w:themeShade="BF"/>
+          <w:sz w:val="26"/>
+          <w:szCs w:val="26"/>
+        </w:rPr>
+      </w:pPr>
+      <w:r>
+        <w:rPr>
+          <w:rFonts w:asciiTheme="majorHAnsi" w:eastAsiaTheme="majorEastAsia" w:hAnsiTheme="majorHAnsi" w:cstheme="majorBidi"/>
+          <w:color w:val="2F5496" w:themeColor="accent1" w:themeShade="BF"/>
+          <w:sz w:val="26"/>
+          <w:szCs w:val="26"/>
+        </w:rPr>
+        <w:lastRenderedPageBreak/>
+        <w:t>Classes</w:t>
+      </w:r>
+    </w:p>
+    <w:p>
+      <w:pPr>
+        <w:jc w:val="center"/>
+        <w:rPr>
+          <w:rFonts w:asciiTheme="majorHAnsi" w:eastAsiaTheme="majorEastAsia" w:hAnsiTheme="majorHAnsi" w:cstheme="majorBidi"/>
+          <w:color w:val="2F5496" w:themeColor="accent1" w:themeShade="BF"/>
+          <w:sz w:val="26"/>
+          <w:szCs w:val="26"/>
+        </w:rPr>
+      </w:pPr>
+      <w:r>
+        <w:rPr>
+          <w:rFonts w:asciiTheme="majorHAnsi" w:eastAsiaTheme="majorEastAsia" w:hAnsiTheme="majorHAnsi" w:cstheme="majorBidi"/>
+          <w:noProof/>
+          <w:color w:val="2F5496" w:themeColor="accent1" w:themeShade="BF"/>
+          <w:sz w:val="26"/>
+          <w:szCs w:val="26"/>
+          <w:lang w:val="en-AU" w:eastAsia="zh-CN"/>
+        </w:rPr>
+        <w:drawing>
+          <wp:inline distT="0" distB="0" distL="0" distR="0" wp14:anchorId="7F1222FA" wp14:editId="07D7D71D">
+            <wp:extent cx="3318105" cy="4130702"/>
+            <wp:effectExtent l="0" t="0" r="0" b="3175"/>
+            <wp:docPr id="1" name="Picture 1"/>
+            <wp:cNvGraphicFramePr>
+              <a:graphicFrameLocks xmlns:a="http://schemas.openxmlformats.org/drawingml/2006/main" noChangeAspect="1"/>
+            </wp:cNvGraphicFramePr>
+            <a:graphic xmlns:a="http://schemas.openxmlformats.org/drawingml/2006/main">
+              <a:graphicData uri="http://schemas.openxmlformats.org/drawingml/2006/picture">
+                <pic:pic xmlns:pic="http://schemas.openxmlformats.org/drawingml/2006/picture">
+                  <pic:nvPicPr>
+                    <pic:cNvPr id="0" name="Picture 10"/>
+                    <pic:cNvPicPr>
+                      <a:picLocks noChangeAspect="1" noChangeArrowheads="1"/>
+                    </pic:cNvPicPr>
+                  </pic:nvPicPr>
+                  <pic:blipFill>
+                    <a:blip r:embed="rId7">
+                      <a:extLst>
+                        <a:ext uri="{28A0092B-C50C-407E-A947-70E740481C1C}">
+                          <a14:useLocalDpi xmlns:a14="http://schemas.microsoft.com/office/drawing/2010/main" val="0"/>
+                        </a:ext>
+                      </a:extLst>
+                    </a:blip>
+                    <a:srcRect/>
+                    <a:stretch>
+                      <a:fillRect/>
+                    </a:stretch>
+                  </pic:blipFill>
+                  <pic:spPr bwMode="auto">
+                    <a:xfrm>
+                      <a:off x="0" y="0"/>
+                      <a:ext cx="3336127" cy="4153138"/>
+                    </a:xfrm>
+                    <a:prstGeom prst="rect">
+                      <a:avLst/>
+                    </a:prstGeom>
+                    <a:noFill/>
+                    <a:ln>
+                      <a:noFill/>
+                    </a:ln>
+                  </pic:spPr>
+                </pic:pic>
+              </a:graphicData>
+            </a:graphic>
+          </wp:inline>
+        </w:drawing>
+      </w:r>
+    </w:p>
+    <w:p>
+      <w:pPr>
+        <w:rPr>
+          <w:rFonts w:asciiTheme="majorHAnsi" w:eastAsiaTheme="majorEastAsia" w:hAnsiTheme="majorHAnsi" w:cstheme="majorBidi"/>
+          <w:color w:val="2F5496" w:themeColor="accent1" w:themeShade="BF"/>
+          <w:sz w:val="26"/>
+          <w:szCs w:val="26"/>
+        </w:rPr>
+      </w:pPr>
+      <w:r>
+        <w:rPr>
+          <w:rFonts w:asciiTheme="majorHAnsi" w:eastAsiaTheme="majorEastAsia" w:hAnsiTheme="majorHAnsi" w:cstheme="majorBidi"/>
+          <w:color w:val="2F5496" w:themeColor="accent1" w:themeShade="BF"/>
+          <w:sz w:val="26"/>
+          <w:szCs w:val="26"/>
+        </w:rPr>
+        <w:t>Algorithms</w:t>
+      </w:r>
+    </w:p>
+    <w:p>
+      <w:r>
+        <w:t>There are no specific al</w:t>
       </w:r>
       <w:bookmarkStart w:id="0" w:name="_GoBack"/>
       <w:bookmarkEnd w:id="0"/>
+      <w:r>
+        <w:t>gorithms used by the game.</w:t>
+      </w:r>
+    </w:p>
+    <w:p/>
+    <w:p>
+      <w:pPr>
+        <w:rPr>
+          <w:rFonts w:asciiTheme="majorHAnsi" w:eastAsiaTheme="majorEastAsia" w:hAnsiTheme="majorHAnsi" w:cstheme="majorBidi"/>
+          <w:color w:val="2F5496" w:themeColor="accent1" w:themeShade="BF"/>
+          <w:sz w:val="32"/>
+          <w:szCs w:val="32"/>
+        </w:rPr>
+      </w:pPr>
+      <w:r>
+        <w:br w:type="page"/>
+      </w:r>
     </w:p>
     <w:p>
       <w:pPr>
@@ -276,296 +1220,60 @@
       </w:pPr>
       <w:r>
         <w:lastRenderedPageBreak/>
-        <w:t>Timeline</w:t>
-      </w:r>
-    </w:p>
-    <w:p>
-      <w:r>
-        <w:t>Milestones</w:t>
-      </w:r>
-    </w:p>
-    <w:p>
-      <w:r>
-        <w:t>Alpha</w:t>
-      </w:r>
-    </w:p>
-    <w:p>
-      <w:r>
-        <w:t>Beta</w:t>
-      </w:r>
-    </w:p>
-    <w:p>
-      <w:r>
-        <w:t>Gold</w:t>
-      </w:r>
-    </w:p>
-    <w:p>
-      <w:r>
-        <w:t>Playtesting</w:t>
-      </w:r>
-    </w:p>
-    <w:p/>
-    <w:p>
-      <w:pPr>
-        <w:pStyle w:val="Heading1"/>
-      </w:pPr>
-      <w:r>
-        <w:t>Game Overview</w:t>
-      </w:r>
-    </w:p>
-    <w:p>
-      <w:pPr>
-        <w:pStyle w:val="Heading2"/>
-      </w:pPr>
-      <w:r>
-        <w:t>Gameplay</w:t>
-      </w:r>
-    </w:p>
-    <w:p>
-      <w:r>
-        <w:t>The player must remember a series of lights and repeat the sequence exactly. If the player succeeds, the series of lights becomes slightly longer and more complex. The game ends when the player fails to select the correct sequence.</w:t>
-      </w:r>
-    </w:p>
-    <w:p>
-      <w:pPr>
-        <w:pStyle w:val="Heading2"/>
-      </w:pPr>
-      <w:r>
-        <w:t>Game Objects and Logic</w:t>
-      </w:r>
-    </w:p>
-    <w:p>
-      <w:r>
-        <w:rPr>
-          <w:b/>
-        </w:rPr>
-        <w:t>Controller:</w:t>
-      </w:r>
-      <w:r>
-        <w:t xml:space="preserve"> This object dictates movement between the splash screens. It is also responsible for saving and opening the high score screen. The controller is responsible for instantiating </w:t>
-      </w:r>
-      <w:r>
-        <w:rPr>
-          <w:b/>
-        </w:rPr>
-        <w:t>Player</w:t>
-      </w:r>
-      <w:r>
-        <w:t>.</w:t>
-      </w:r>
-    </w:p>
-    <w:p>
-      <w:r>
-        <w:rPr>
-          <w:b/>
-        </w:rPr>
-        <w:t xml:space="preserve">Player: </w:t>
-      </w:r>
-      <w:r>
-        <w:t xml:space="preserve">This object represents user input. It also controls the movement of the virtual hand. The Player instantiates </w:t>
-      </w:r>
-      <w:r>
-        <w:rPr>
-          <w:b/>
-        </w:rPr>
-        <w:t>Simon</w:t>
-      </w:r>
-      <w:r>
-        <w:t>.</w:t>
-      </w:r>
-    </w:p>
-    <w:p>
-      <w:r>
-        <w:rPr>
-          <w:b/>
-        </w:rPr>
-        <w:t>Simon:</w:t>
-      </w:r>
-      <w:r>
-        <w:rPr>
-          <w:b/>
-        </w:rPr>
-        <w:t xml:space="preserve"> </w:t>
-      </w:r>
-      <w:r>
-        <w:t xml:space="preserve">This object dictates the actions of </w:t>
-      </w:r>
-      <w:r>
-        <w:rPr>
-          <w:b/>
-        </w:rPr>
-        <w:t>Simon</w:t>
-      </w:r>
-      <w:r>
-        <w:t>.</w:t>
-      </w:r>
-    </w:p>
-    <w:p/>
-    <w:p>
-      <w:pPr>
-        <w:pStyle w:val="Heading2"/>
-      </w:pPr>
-      <w:r>
-        <w:t xml:space="preserve">Game </w:t>
-      </w:r>
-      <w:r>
-        <w:t>Fl</w:t>
-      </w:r>
-      <w:r>
-        <w:t>ow</w:t>
-      </w:r>
-    </w:p>
-    <w:p>
-      <w:pPr>
-        <w:rPr>
-          <w:b/>
-        </w:rPr>
-      </w:pPr>
-      <w:r>
-        <w:rPr>
-          <w:b/>
-        </w:rPr>
-        <w:t>Start Screen</w:t>
-      </w:r>
-      <w:r>
-        <w:rPr>
-          <w:b/>
-        </w:rPr>
-        <w:t xml:space="preserve">: </w:t>
-      </w:r>
-      <w:r>
-        <w:t>Player is presented with two options. Start a new game or View High Scores.</w:t>
-      </w:r>
-    </w:p>
-    <w:p>
-      <w:r>
-        <w:rPr>
-          <w:b/>
-        </w:rPr>
-        <w:t>Game</w:t>
-      </w:r>
-      <w:r>
-        <w:rPr>
-          <w:b/>
-        </w:rPr>
-        <w:t xml:space="preserve">: </w:t>
-      </w:r>
-      <w:r>
-        <w:t xml:space="preserve">Player sees a three second count down. When the countdown hits zero the player, the game presents the first sequence to the user. The user then needs to enter the sequence they saw. If they got the sequence right, the high score </w:t>
-      </w:r>
-      <w:r>
-        <w:t xml:space="preserve">count increases by one. If the </w:t>
-      </w:r>
-      <w:r>
-        <w:t xml:space="preserve">player </w:t>
-      </w:r>
-      <w:r>
-        <w:t>g</w:t>
-      </w:r>
-      <w:r>
-        <w:t>ot</w:t>
-      </w:r>
-      <w:r>
-        <w:t xml:space="preserve"> the sequence wrong, the game ends and the </w:t>
-      </w:r>
-      <w:r>
-        <w:t>player</w:t>
-      </w:r>
-      <w:r>
-        <w:t xml:space="preserve"> is presented with a screen asking if they want to enter their name into the high score table. If the </w:t>
-      </w:r>
-      <w:r>
-        <w:t>player</w:t>
-      </w:r>
-      <w:r>
-        <w:t xml:space="preserve"> presses “Yes” the </w:t>
-      </w:r>
-      <w:r>
-        <w:t>player</w:t>
-      </w:r>
-      <w:r>
-        <w:t xml:space="preserve"> needs to type their name </w:t>
-      </w:r>
-      <w:r>
-        <w:t xml:space="preserve">in </w:t>
-      </w:r>
-      <w:r>
-        <w:t xml:space="preserve">and then press “Enter” which will then lead them to the High Score screen. If the </w:t>
-      </w:r>
-      <w:r>
-        <w:t>player</w:t>
-      </w:r>
-      <w:r>
-        <w:t xml:space="preserve"> presses “No” they will instantly be led to the high score screen.</w:t>
-      </w:r>
-    </w:p>
-    <w:p>
-      <w:r>
-        <w:rPr>
-          <w:b/>
-        </w:rPr>
-        <w:t>High Score Screen</w:t>
-      </w:r>
-      <w:r>
-        <w:rPr>
-          <w:b/>
-        </w:rPr>
-        <w:t xml:space="preserve">: </w:t>
-      </w:r>
-      <w:r>
-        <w:t>The high score</w:t>
-      </w:r>
-      <w:r>
-        <w:t xml:space="preserve"> screen presents a list of players sorted by highest score. The player can choose to return to the start screen.</w:t>
-      </w:r>
-    </w:p>
-    <w:p/>
-    <w:p>
-      <w:r>
-        <w:t>Mechanics</w:t>
-      </w:r>
-    </w:p>
-    <w:p/>
-    <w:p>
-      <w:r>
-        <w:lastRenderedPageBreak/>
-        <w:t>Game Architecture</w:t>
-      </w:r>
-    </w:p>
-    <w:p>
-      <w:r>
-        <w:t>Core Data Structures</w:t>
-      </w:r>
-    </w:p>
-    <w:p>
-      <w:r>
-        <w:t>Classes</w:t>
-      </w:r>
-    </w:p>
-    <w:p>
-      <w:r>
-        <w:t>Algorithms</w:t>
-      </w:r>
-    </w:p>
-    <w:p/>
-    <w:p>
-      <w:r>
         <w:t>UI and HUD</w:t>
       </w:r>
     </w:p>
     <w:p>
       <w:r>
-        <w:t>Heads-Up Display</w:t>
-      </w:r>
-    </w:p>
-    <w:p>
-      <w:r>
-        <w:t>User-Interface</w:t>
-      </w:r>
-    </w:p>
-    <w:p/>
+        <w:t xml:space="preserve">On this screen the player can select “Start Game” and “Exit Game”. </w:t>
+      </w:r>
+    </w:p>
+    <w:p>
+      <w:r>
+        <w:object w:dxaOrig="24528" w:dyaOrig="13005" w14:anchorId="004609B3">
+          <v:shapetype id="_x0000_t75" coordsize="21600,21600" o:spt="75" o:preferrelative="t" path="m@4@5l@4@11@9@11@9@5xe" filled="f" stroked="f">
+            <v:stroke joinstyle="miter"/>
+            <v:formulas>
+              <v:f eqn="if lineDrawn pixelLineWidth 0"/>
+              <v:f eqn="sum @0 1 0"/>
+              <v:f eqn="sum 0 0 @1"/>
+              <v:f eqn="prod @2 1 2"/>
+              <v:f eqn="prod @3 21600 pixelWidth"/>
+              <v:f eqn="prod @3 21600 pixelHeight"/>
+              <v:f eqn="sum @0 0 1"/>
+              <v:f eqn="prod @6 1 2"/>
+              <v:f eqn="prod @7 21600 pixelWidth"/>
+              <v:f eqn="sum @8 21600 0"/>
+              <v:f eqn="prod @7 21600 pixelHeight"/>
+              <v:f eqn="sum @10 21600 0"/>
+            </v:formulas>
+            <v:path o:extrusionok="f" gradientshapeok="t" o:connecttype="rect"/>
+            <o:lock v:ext="edit" aspectratio="t"/>
+          </v:shapetype>
+          <v:shape id="_x0000_i1025" type="#_x0000_t75" style="width:467.05pt;height:247.95pt" o:ole="">
+            <v:imagedata r:id="rId8" o:title=""/>
+          </v:shape>
+          <o:OLEObject Type="Embed" ProgID="Unknown" ShapeID="_x0000_i1025" DrawAspect="Content" ObjectID="_1618930639" r:id="rId9"/>
+        </w:object>
+      </w:r>
+    </w:p>
+    <w:p>
+      <w:r>
+        <w:t>On this screen the player plays the game, Simon. The note book acts as an interface to show the current status of the game. The red square (on the right) shows a countdown of how long before the next pattern.</w:t>
+      </w:r>
+    </w:p>
+    <w:p>
+      <w:r>
+        <w:object w:dxaOrig="24528" w:dyaOrig="13005" w14:anchorId="6845741D">
+          <v:shape id="_x0000_i1026" type="#_x0000_t75" style="width:467.05pt;height:247.95pt" o:ole="">
+            <v:imagedata r:id="rId10" o:title=""/>
+          </v:shape>
+          <o:OLEObject Type="Embed" ProgID="Unknown" ShapeID="_x0000_i1026" DrawAspect="Content" ObjectID="_1618930640" r:id="rId11"/>
+        </w:object>
+      </w:r>
+    </w:p>
     <w:sectPr>
-      <w:headerReference w:type="default" r:id="rId7"/>
+      <w:headerReference w:type="default" r:id="rId12"/>
       <w:pgSz w:w="12240" w:h="15840"/>
       <w:pgMar w:top="1440" w:right="1440" w:bottom="1440" w:left="1440" w:header="720" w:footer="720" w:gutter="0"/>
       <w:cols w:space="720"/>
@@ -576,7 +1284,7 @@
 </file>
 
 <file path=word/endnotes.xml><?xml version="1.0" encoding="utf-8"?>
-<w:endnotes xmlns:wpc="http://schemas.microsoft.com/office/word/2010/wordprocessingCanvas" xmlns:cx="http://schemas.microsoft.com/office/drawing/2014/chartex" xmlns:cx1="http://schemas.microsoft.com/office/drawing/2015/9/8/chartex" xmlns:cx2="http://schemas.microsoft.com/office/drawing/2015/10/21/chartex" xmlns:cx3="http://schemas.microsoft.com/office/drawing/2016/5/9/chartex" xmlns:cx4="http://schemas.microsoft.com/office/drawing/2016/5/10/chartex" xmlns:cx5="http://schemas.microsoft.com/office/drawing/2016/5/11/chartex" xmlns:cx6="http://schemas.microsoft.com/office/drawing/2016/5/12/chartex" xmlns:cx7="http://schemas.microsoft.com/office/drawing/2016/5/13/chartex" xmlns:cx8="http://schemas.microsoft.com/office/drawing/2016/5/14/chartex" xmlns:mc="http://schemas.openxmlformats.org/markup-compatibility/2006" xmlns:aink="http://schemas.microsoft.com/office/drawing/2016/ink" xmlns:am3d="http://schemas.microsoft.com/office/drawing/2017/model3d" xmlns:o="urn:schemas-microsoft-com:office:office" xmlns:r="http://schemas.openxmlformats.org/officeDocument/2006/relationships" xmlns:m="http://schemas.openxmlformats.org/officeDocument/2006/math" xmlns:v="urn:schemas-microsoft-com:vml" xmlns:wp14="http://schemas.microsoft.com/office/word/2010/wordprocessingDrawing" xmlns:wp="http://schemas.openxmlformats.org/drawingml/2006/wordprocessingDrawing" xmlns:w10="urn:schemas-microsoft-com:office:word" xmlns:w="http://schemas.openxmlformats.org/wordprocessingml/2006/main" xmlns:w14="http://schemas.microsoft.com/office/word/2010/wordml" xmlns:w15="http://schemas.microsoft.com/office/word/2012/wordml" xmlns:w16cid="http://schemas.microsoft.com/office/word/2016/wordml/cid" xmlns:w16se="http://schemas.microsoft.com/office/word/2015/wordml/symex" xmlns:wpg="http://schemas.microsoft.com/office/word/2010/wordprocessingGroup" xmlns:wpi="http://schemas.microsoft.com/office/word/2010/wordprocessingInk" xmlns:wne="http://schemas.microsoft.com/office/word/2006/wordml" xmlns:wps="http://schemas.microsoft.com/office/word/2010/wordprocessingShape" mc:Ignorable="w14 w15 w16se w16cid wp14">
+<w:endnotes xmlns:wpc="http://schemas.microsoft.com/office/word/2010/wordprocessingCanvas" xmlns:mc="http://schemas.openxmlformats.org/markup-compatibility/2006" xmlns:o="urn:schemas-microsoft-com:office:office" xmlns:r="http://schemas.openxmlformats.org/officeDocument/2006/relationships" xmlns:m="http://schemas.openxmlformats.org/officeDocument/2006/math" xmlns:v="urn:schemas-microsoft-com:vml" xmlns:wp14="http://schemas.microsoft.com/office/word/2010/wordprocessingDrawing" xmlns:wp="http://schemas.openxmlformats.org/drawingml/2006/wordprocessingDrawing" xmlns:w10="urn:schemas-microsoft-com:office:word" xmlns:w="http://schemas.openxmlformats.org/wordprocessingml/2006/main" xmlns:w14="http://schemas.microsoft.com/office/word/2010/wordml" xmlns:w15="http://schemas.microsoft.com/office/word/2012/wordml" xmlns:wpg="http://schemas.microsoft.com/office/word/2010/wordprocessingGroup" xmlns:wpi="http://schemas.microsoft.com/office/word/2010/wordprocessingInk" xmlns:wne="http://schemas.microsoft.com/office/word/2006/wordml" xmlns:wps="http://schemas.microsoft.com/office/word/2010/wordprocessingShape" mc:Ignorable="w14 w15 wp14">
   <w:endnote w:type="separator" w:id="-1">
     <w:p>
       <w:pPr>
@@ -601,7 +1309,7 @@
 </file>
 
 <file path=word/footnotes.xml><?xml version="1.0" encoding="utf-8"?>
-<w:footnotes xmlns:wpc="http://schemas.microsoft.com/office/word/2010/wordprocessingCanvas" xmlns:cx="http://schemas.microsoft.com/office/drawing/2014/chartex" xmlns:cx1="http://schemas.microsoft.com/office/drawing/2015/9/8/chartex" xmlns:cx2="http://schemas.microsoft.com/office/drawing/2015/10/21/chartex" xmlns:cx3="http://schemas.microsoft.com/office/drawing/2016/5/9/chartex" xmlns:cx4="http://schemas.microsoft.com/office/drawing/2016/5/10/chartex" xmlns:cx5="http://schemas.microsoft.com/office/drawing/2016/5/11/chartex" xmlns:cx6="http://schemas.microsoft.com/office/drawing/2016/5/12/chartex" xmlns:cx7="http://schemas.microsoft.com/office/drawing/2016/5/13/chartex" xmlns:cx8="http://schemas.microsoft.com/office/drawing/2016/5/14/chartex" xmlns:mc="http://schemas.openxmlformats.org/markup-compatibility/2006" xmlns:aink="http://schemas.microsoft.com/office/drawing/2016/ink" xmlns:am3d="http://schemas.microsoft.com/office/drawing/2017/model3d" xmlns:o="urn:schemas-microsoft-com:office:office" xmlns:r="http://schemas.openxmlformats.org/officeDocument/2006/relationships" xmlns:m="http://schemas.openxmlformats.org/officeDocument/2006/math" xmlns:v="urn:schemas-microsoft-com:vml" xmlns:wp14="http://schemas.microsoft.com/office/word/2010/wordprocessingDrawing" xmlns:wp="http://schemas.openxmlformats.org/drawingml/2006/wordprocessingDrawing" xmlns:w10="urn:schemas-microsoft-com:office:word" xmlns:w="http://schemas.openxmlformats.org/wordprocessingml/2006/main" xmlns:w14="http://schemas.microsoft.com/office/word/2010/wordml" xmlns:w15="http://schemas.microsoft.com/office/word/2012/wordml" xmlns:w16cid="http://schemas.microsoft.com/office/word/2016/wordml/cid" xmlns:w16se="http://schemas.microsoft.com/office/word/2015/wordml/symex" xmlns:wpg="http://schemas.microsoft.com/office/word/2010/wordprocessingGroup" xmlns:wpi="http://schemas.microsoft.com/office/word/2010/wordprocessingInk" xmlns:wne="http://schemas.microsoft.com/office/word/2006/wordml" xmlns:wps="http://schemas.microsoft.com/office/word/2010/wordprocessingShape" mc:Ignorable="w14 w15 w16se w16cid wp14">
+<w:footnotes xmlns:wpc="http://schemas.microsoft.com/office/word/2010/wordprocessingCanvas" xmlns:mc="http://schemas.openxmlformats.org/markup-compatibility/2006" xmlns:o="urn:schemas-microsoft-com:office:office" xmlns:r="http://schemas.openxmlformats.org/officeDocument/2006/relationships" xmlns:m="http://schemas.openxmlformats.org/officeDocument/2006/math" xmlns:v="urn:schemas-microsoft-com:vml" xmlns:wp14="http://schemas.microsoft.com/office/word/2010/wordprocessingDrawing" xmlns:wp="http://schemas.openxmlformats.org/drawingml/2006/wordprocessingDrawing" xmlns:w10="urn:schemas-microsoft-com:office:word" xmlns:w="http://schemas.openxmlformats.org/wordprocessingml/2006/main" xmlns:w14="http://schemas.microsoft.com/office/word/2010/wordml" xmlns:w15="http://schemas.microsoft.com/office/word/2012/wordml" xmlns:wpg="http://schemas.microsoft.com/office/word/2010/wordprocessingGroup" xmlns:wpi="http://schemas.microsoft.com/office/word/2010/wordprocessingInk" xmlns:wne="http://schemas.microsoft.com/office/word/2006/wordml" xmlns:wps="http://schemas.microsoft.com/office/word/2010/wordprocessingShape" mc:Ignorable="w14 w15 wp14">
   <w:footnote w:type="separator" w:id="-1">
     <w:p>
       <w:pPr>
@@ -626,7 +1334,7 @@
 </file>
 
 <file path=word/header1.xml><?xml version="1.0" encoding="utf-8"?>
-<w:hdr xmlns:wpc="http://schemas.microsoft.com/office/word/2010/wordprocessingCanvas" xmlns:cx="http://schemas.microsoft.com/office/drawing/2014/chartex" xmlns:cx1="http://schemas.microsoft.com/office/drawing/2015/9/8/chartex" xmlns:cx2="http://schemas.microsoft.com/office/drawing/2015/10/21/chartex" xmlns:cx3="http://schemas.microsoft.com/office/drawing/2016/5/9/chartex" xmlns:cx4="http://schemas.microsoft.com/office/drawing/2016/5/10/chartex" xmlns:cx5="http://schemas.microsoft.com/office/drawing/2016/5/11/chartex" xmlns:cx6="http://schemas.microsoft.com/office/drawing/2016/5/12/chartex" xmlns:cx7="http://schemas.microsoft.com/office/drawing/2016/5/13/chartex" xmlns:cx8="http://schemas.microsoft.com/office/drawing/2016/5/14/chartex" xmlns:mc="http://schemas.openxmlformats.org/markup-compatibility/2006" xmlns:aink="http://schemas.microsoft.com/office/drawing/2016/ink" xmlns:am3d="http://schemas.microsoft.com/office/drawing/2017/model3d" xmlns:o="urn:schemas-microsoft-com:office:office" xmlns:r="http://schemas.openxmlformats.org/officeDocument/2006/relationships" xmlns:m="http://schemas.openxmlformats.org/officeDocument/2006/math" xmlns:v="urn:schemas-microsoft-com:vml" xmlns:wp14="http://schemas.microsoft.com/office/word/2010/wordprocessingDrawing" xmlns:wp="http://schemas.openxmlformats.org/drawingml/2006/wordprocessingDrawing" xmlns:w10="urn:schemas-microsoft-com:office:word" xmlns:w="http://schemas.openxmlformats.org/wordprocessingml/2006/main" xmlns:w14="http://schemas.microsoft.com/office/word/2010/wordml" xmlns:w15="http://schemas.microsoft.com/office/word/2012/wordml" xmlns:w16cid="http://schemas.microsoft.com/office/word/2016/wordml/cid" xmlns:w16se="http://schemas.microsoft.com/office/word/2015/wordml/symex" xmlns:wpg="http://schemas.microsoft.com/office/word/2010/wordprocessingGroup" xmlns:wpi="http://schemas.microsoft.com/office/word/2010/wordprocessingInk" xmlns:wne="http://schemas.microsoft.com/office/word/2006/wordml" xmlns:wps="http://schemas.microsoft.com/office/word/2010/wordprocessingShape" mc:Ignorable="w14 w15 w16se w16cid wp14">
+<w:hdr xmlns:wpc="http://schemas.microsoft.com/office/word/2010/wordprocessingCanvas" xmlns:mc="http://schemas.openxmlformats.org/markup-compatibility/2006" xmlns:o="urn:schemas-microsoft-com:office:office" xmlns:r="http://schemas.openxmlformats.org/officeDocument/2006/relationships" xmlns:m="http://schemas.openxmlformats.org/officeDocument/2006/math" xmlns:v="urn:schemas-microsoft-com:vml" xmlns:wp14="http://schemas.microsoft.com/office/word/2010/wordprocessingDrawing" xmlns:wp="http://schemas.openxmlformats.org/drawingml/2006/wordprocessingDrawing" xmlns:w10="urn:schemas-microsoft-com:office:word" xmlns:w="http://schemas.openxmlformats.org/wordprocessingml/2006/main" xmlns:w14="http://schemas.microsoft.com/office/word/2010/wordml" xmlns:w15="http://schemas.microsoft.com/office/word/2012/wordml" xmlns:wpg="http://schemas.microsoft.com/office/word/2010/wordprocessingGroup" xmlns:wpi="http://schemas.microsoft.com/office/word/2010/wordprocessingInk" xmlns:wne="http://schemas.microsoft.com/office/word/2006/wordml" xmlns:wps="http://schemas.microsoft.com/office/word/2010/wordprocessingShape" mc:Ignorable="w14 w15 wp14">
   <w:tbl>
     <w:tblPr>
       <w:tblStyle w:val="TableGrid"/>
@@ -705,7 +1413,7 @@
 </file>
 
 <file path=word/numbering.xml><?xml version="1.0" encoding="utf-8"?>
-<w:numbering xmlns:wpc="http://schemas.microsoft.com/office/word/2010/wordprocessingCanvas" xmlns:cx="http://schemas.microsoft.com/office/drawing/2014/chartex" xmlns:cx1="http://schemas.microsoft.com/office/drawing/2015/9/8/chartex" xmlns:cx2="http://schemas.microsoft.com/office/drawing/2015/10/21/chartex" xmlns:cx3="http://schemas.microsoft.com/office/drawing/2016/5/9/chartex" xmlns:cx4="http://schemas.microsoft.com/office/drawing/2016/5/10/chartex" xmlns:cx5="http://schemas.microsoft.com/office/drawing/2016/5/11/chartex" xmlns:cx6="http://schemas.microsoft.com/office/drawing/2016/5/12/chartex" xmlns:cx7="http://schemas.microsoft.com/office/drawing/2016/5/13/chartex" xmlns:cx8="http://schemas.microsoft.com/office/drawing/2016/5/14/chartex" xmlns:mc="http://schemas.openxmlformats.org/markup-compatibility/2006" xmlns:aink="http://schemas.microsoft.com/office/drawing/2016/ink" xmlns:am3d="http://schemas.microsoft.com/office/drawing/2017/model3d" xmlns:o="urn:schemas-microsoft-com:office:office" xmlns:r="http://schemas.openxmlformats.org/officeDocument/2006/relationships" xmlns:m="http://schemas.openxmlformats.org/officeDocument/2006/math" xmlns:v="urn:schemas-microsoft-com:vml" xmlns:wp14="http://schemas.microsoft.com/office/word/2010/wordprocessingDrawing" xmlns:wp="http://schemas.openxmlformats.org/drawingml/2006/wordprocessingDrawing" xmlns:w10="urn:schemas-microsoft-com:office:word" xmlns:w="http://schemas.openxmlformats.org/wordprocessingml/2006/main" xmlns:w14="http://schemas.microsoft.com/office/word/2010/wordml" xmlns:w15="http://schemas.microsoft.com/office/word/2012/wordml" xmlns:w16cid="http://schemas.microsoft.com/office/word/2016/wordml/cid" xmlns:w16se="http://schemas.microsoft.com/office/word/2015/wordml/symex" xmlns:wpg="http://schemas.microsoft.com/office/word/2010/wordprocessingGroup" xmlns:wpi="http://schemas.microsoft.com/office/word/2010/wordprocessingInk" xmlns:wne="http://schemas.microsoft.com/office/word/2006/wordml" xmlns:wps="http://schemas.microsoft.com/office/word/2010/wordprocessingShape" mc:Ignorable="w14 w15 w16se w16cid wp14">
+<w:numbering xmlns:wpc="http://schemas.microsoft.com/office/word/2010/wordprocessingCanvas" xmlns:mc="http://schemas.openxmlformats.org/markup-compatibility/2006" xmlns:o="urn:schemas-microsoft-com:office:office" xmlns:r="http://schemas.openxmlformats.org/officeDocument/2006/relationships" xmlns:m="http://schemas.openxmlformats.org/officeDocument/2006/math" xmlns:v="urn:schemas-microsoft-com:vml" xmlns:wp14="http://schemas.microsoft.com/office/word/2010/wordprocessingDrawing" xmlns:wp="http://schemas.openxmlformats.org/drawingml/2006/wordprocessingDrawing" xmlns:w10="urn:schemas-microsoft-com:office:word" xmlns:w="http://schemas.openxmlformats.org/wordprocessingml/2006/main" xmlns:w14="http://schemas.microsoft.com/office/word/2010/wordml" xmlns:w15="http://schemas.microsoft.com/office/word/2012/wordml" xmlns:wpg="http://schemas.microsoft.com/office/word/2010/wordprocessingGroup" xmlns:wpi="http://schemas.microsoft.com/office/word/2010/wordprocessingInk" xmlns:wne="http://schemas.microsoft.com/office/word/2006/wordml" xmlns:wps="http://schemas.microsoft.com/office/word/2010/wordprocessingShape" mc:Ignorable="w14 w15 wp14">
   <w:abstractNum w:abstractNumId="0" w15:restartNumberingAfterBreak="0">
     <w:nsid w:val="12805927"/>
     <w:multiLevelType w:val="hybridMultilevel"/>
@@ -826,7 +1534,7 @@
 </file>
 
 <file path=word/styles.xml><?xml version="1.0" encoding="utf-8"?>
-<w:styles xmlns:mc="http://schemas.openxmlformats.org/markup-compatibility/2006" xmlns:r="http://schemas.openxmlformats.org/officeDocument/2006/relationships" xmlns:w="http://schemas.openxmlformats.org/wordprocessingml/2006/main" xmlns:w14="http://schemas.microsoft.com/office/word/2010/wordml" xmlns:w15="http://schemas.microsoft.com/office/word/2012/wordml" xmlns:w16cid="http://schemas.microsoft.com/office/word/2016/wordml/cid" xmlns:w16se="http://schemas.microsoft.com/office/word/2015/wordml/symex" mc:Ignorable="w14 w15 w16se w16cid">
+<w:styles xmlns:mc="http://schemas.openxmlformats.org/markup-compatibility/2006" xmlns:r="http://schemas.openxmlformats.org/officeDocument/2006/relationships" xmlns:w="http://schemas.openxmlformats.org/wordprocessingml/2006/main" xmlns:w14="http://schemas.microsoft.com/office/word/2010/wordml" xmlns:w15="http://schemas.microsoft.com/office/word/2012/wordml" mc:Ignorable="w14 w15">
   <w:docDefaults>
     <w:rPrDefault>
       <w:rPr>
@@ -842,7 +1550,7 @@
       </w:pPr>
     </w:pPrDefault>
   </w:docDefaults>
-  <w:latentStyles w:defLockedState="0" w:defUIPriority="99" w:defSemiHidden="0" w:defUnhideWhenUsed="0" w:defQFormat="0" w:count="375">
+  <w:latentStyles w:defLockedState="0" w:defUIPriority="99" w:defSemiHidden="0" w:defUnhideWhenUsed="0" w:defQFormat="0" w:count="371">
     <w:lsdException w:name="Normal" w:uiPriority="0" w:qFormat="1"/>
     <w:lsdException w:name="heading 1" w:uiPriority="9" w:qFormat="1"/>
     <w:lsdException w:name="heading 2" w:semiHidden="1" w:uiPriority="9" w:unhideWhenUsed="1" w:qFormat="1"/>
@@ -1214,10 +1922,6 @@
     <w:lsdException w:name="List Table 5 Dark Accent 6" w:uiPriority="50"/>
     <w:lsdException w:name="List Table 6 Colorful Accent 6" w:uiPriority="51"/>
     <w:lsdException w:name="List Table 7 Colorful Accent 6" w:uiPriority="52"/>
-    <w:lsdException w:name="Mention" w:semiHidden="1" w:unhideWhenUsed="1"/>
-    <w:lsdException w:name="Smart Hyperlink" w:semiHidden="1" w:unhideWhenUsed="1"/>
-    <w:lsdException w:name="Hashtag" w:semiHidden="1" w:unhideWhenUsed="1"/>
-    <w:lsdException w:name="Unresolved Mention" w:semiHidden="1" w:unhideWhenUsed="1"/>
   </w:latentStyles>
   <w:style w:type="paragraph" w:default="1" w:styleId="Normal">
     <w:name w:val="Normal"/>

</xml_diff>

<commit_message>
+ Updated Technical Design Document
</commit_message>
<xml_diff>
--- a/Simon - TDD.docx
+++ b/Simon - TDD.docx
@@ -84,7 +84,16 @@
               <w:pStyle w:val="Header"/>
             </w:pPr>
             <w:r>
-              <w:t>Initial Document Setup</w:t>
+              <w:t>Initial d</w:t>
+            </w:r>
+            <w:r>
+              <w:t xml:space="preserve">ocument </w:t>
+            </w:r>
+            <w:r>
+              <w:t>s</w:t>
+            </w:r>
+            <w:r>
+              <w:t>etup</w:t>
             </w:r>
             <w:r>
               <w:t>.</w:t>
@@ -117,6 +126,44 @@
             <w:r>
               <w:t>Made extensive changes to the majority of the document.</w:t>
             </w:r>
+          </w:p>
+          <w:p>
+            <w:pPr>
+              <w:pStyle w:val="Header"/>
+            </w:pPr>
+            <w:r>
+              <w:t>Decided to remove the “High Score” feature as it was outside the scope of original project requirements and time to release is limited.</w:t>
+            </w:r>
+          </w:p>
+        </w:tc>
+      </w:tr>
+      <w:tr>
+        <w:tc>
+          <w:tcPr>
+            <w:tcW w:w="985" w:type="dxa"/>
+          </w:tcPr>
+          <w:p>
+            <w:pPr>
+              <w:pStyle w:val="Header"/>
+            </w:pPr>
+            <w:r>
+              <w:t>1.2</w:t>
+            </w:r>
+          </w:p>
+        </w:tc>
+        <w:tc>
+          <w:tcPr>
+            <w:tcW w:w="8365" w:type="dxa"/>
+          </w:tcPr>
+          <w:p>
+            <w:pPr>
+              <w:pStyle w:val="Header"/>
+            </w:pPr>
+            <w:r>
+              <w:t>Added section for play testing.</w:t>
+            </w:r>
+            <w:bookmarkStart w:id="0" w:name="_GoBack"/>
+            <w:bookmarkEnd w:id="0"/>
           </w:p>
         </w:tc>
       </w:tr>
@@ -351,6 +398,7 @@
         <w:pStyle w:val="Heading2"/>
       </w:pPr>
       <w:r>
+        <w:lastRenderedPageBreak/>
         <w:t>Platform</w:t>
       </w:r>
     </w:p>
@@ -365,7 +413,6 @@
         <w:pStyle w:val="Heading1"/>
       </w:pPr>
       <w:r>
-        <w:lastRenderedPageBreak/>
         <w:t>Development Overvie</w:t>
       </w:r>
       <w:r>
@@ -454,10 +501,7 @@
           </w:tcPr>
           <w:p>
             <w:r>
-              <w:t>14</w:t>
-            </w:r>
-            <w:r>
-              <w:t>/5/2019</w:t>
+              <w:t>14/5/2019</w:t>
             </w:r>
           </w:p>
         </w:tc>
@@ -571,10 +615,7 @@
         <w:br/>
       </w:r>
       <w:r>
-        <w:t>This object dictates what happens on the start screen.</w:t>
-      </w:r>
-      <w:r>
-        <w:t xml:space="preserve"> It also instantiates </w:t>
+        <w:t xml:space="preserve">This object dictates what happens on the start screen. It also instantiates </w:t>
       </w:r>
       <w:r>
         <w:rPr>
@@ -777,6 +818,7 @@
         <w:rPr>
           <w:b/>
         </w:rPr>
+        <w:lastRenderedPageBreak/>
         <w:t>New Pattern State:</w:t>
       </w:r>
       <w:r>
@@ -836,7 +878,6 @@
         <w:rPr>
           <w:b/>
         </w:rPr>
-        <w:lastRenderedPageBreak/>
         <w:t>User Input State:</w:t>
       </w:r>
       <w:r>
@@ -897,34 +938,10 @@
         <w:t xml:space="preserve">Lose State: </w:t>
       </w:r>
       <w:r>
-        <w:t xml:space="preserve">The FSM sits in the lose state for a short period of time. </w:t>
-      </w:r>
-      <w:r>
-        <w:t xml:space="preserve">This state exists purely to ensure that the player experiences a short break between </w:t>
-      </w:r>
-      <w:r>
-        <w:t>realizing they lost and exiting the current game session</w:t>
-      </w:r>
-      <w:r>
-        <w:t>.</w:t>
-      </w:r>
-      <w:r>
-        <w:t xml:space="preserve"> </w:t>
-      </w:r>
-      <w:r>
-        <w:t xml:space="preserve">Once the </w:t>
-      </w:r>
-      <w:r>
-        <w:t>Lose</w:t>
-      </w:r>
-      <w:r>
-        <w:t xml:space="preserve"> State ends the FSM changes to the </w:t>
-      </w:r>
-      <w:r>
-        <w:t>Restart State</w:t>
-      </w:r>
-      <w:r>
-        <w:t>.</w:t>
+        <w:t xml:space="preserve">The FSM sits in the lose state for a short period of time. This state exists purely to ensure that the player experiences a short break between realizing they lost and exiting the current game session. </w:t>
+      </w:r>
+      <w:r>
+        <w:t>Once the Lose State ends the FSM changes to the Restart State.</w:t>
       </w:r>
     </w:p>
     <w:p>
@@ -1192,12 +1209,7 @@
     </w:p>
     <w:p>
       <w:r>
-        <w:t>There are no specific al</w:t>
-      </w:r>
-      <w:bookmarkStart w:id="0" w:name="_GoBack"/>
-      <w:bookmarkEnd w:id="0"/>
-      <w:r>
-        <w:t>gorithms used by the game.</w:t>
+        <w:t>There are no specific algorithms used by the game.</w:t>
       </w:r>
     </w:p>
     <w:p/>
@@ -1253,7 +1265,7 @@
           <v:shape id="_x0000_i1025" type="#_x0000_t75" style="width:467.05pt;height:247.95pt" o:ole="">
             <v:imagedata r:id="rId8" o:title=""/>
           </v:shape>
-          <o:OLEObject Type="Embed" ProgID="Unknown" ShapeID="_x0000_i1025" DrawAspect="Content" ObjectID="_1618930639" r:id="rId9"/>
+          <o:OLEObject Type="Embed" ProgID="Unknown" ShapeID="_x0000_i1025" DrawAspect="Content" ObjectID="_1618989860" r:id="rId9"/>
         </w:object>
       </w:r>
     </w:p>
@@ -1268,9 +1280,334 @@
           <v:shape id="_x0000_i1026" type="#_x0000_t75" style="width:467.05pt;height:247.95pt" o:ole="">
             <v:imagedata r:id="rId10" o:title=""/>
           </v:shape>
-          <o:OLEObject Type="Embed" ProgID="Unknown" ShapeID="_x0000_i1026" DrawAspect="Content" ObjectID="_1618930640" r:id="rId11"/>
+          <o:OLEObject Type="Embed" ProgID="Unknown" ShapeID="_x0000_i1026" DrawAspect="Content" ObjectID="_1618989861" r:id="rId11"/>
         </w:object>
       </w:r>
+    </w:p>
+    <w:p>
+      <w:r>
+        <w:br w:type="page"/>
+      </w:r>
+    </w:p>
+    <w:p>
+      <w:pPr>
+        <w:rPr>
+          <w:rFonts w:asciiTheme="majorHAnsi" w:eastAsiaTheme="majorEastAsia" w:hAnsiTheme="majorHAnsi" w:cstheme="majorBidi"/>
+          <w:color w:val="2F5496" w:themeColor="accent1" w:themeShade="BF"/>
+          <w:sz w:val="32"/>
+          <w:szCs w:val="32"/>
+        </w:rPr>
+      </w:pPr>
+      <w:r>
+        <w:rPr>
+          <w:rFonts w:asciiTheme="majorHAnsi" w:eastAsiaTheme="majorEastAsia" w:hAnsiTheme="majorHAnsi" w:cstheme="majorBidi"/>
+          <w:color w:val="2F5496" w:themeColor="accent1" w:themeShade="BF"/>
+          <w:sz w:val="32"/>
+          <w:szCs w:val="32"/>
+        </w:rPr>
+        <w:lastRenderedPageBreak/>
+        <w:t>Play Testing</w:t>
+      </w:r>
+    </w:p>
+    <w:p>
+      <w:pPr>
+        <w:spacing w:after="0" w:line="240" w:lineRule="auto"/>
+      </w:pPr>
+      <w:r>
+        <w:t>This section is for recording the results of play testing.</w:t>
+      </w:r>
+    </w:p>
+    <w:p>
+      <w:pPr>
+        <w:spacing w:after="0" w:line="240" w:lineRule="auto"/>
+      </w:pPr>
+    </w:p>
+    <w:tbl>
+      <w:tblPr>
+        <w:tblStyle w:val="TableGrid"/>
+        <w:tblW w:w="0" w:type="auto"/>
+        <w:tblLook w:val="04A0" w:firstRow="1" w:lastRow="0" w:firstColumn="1" w:lastColumn="0" w:noHBand="0" w:noVBand="1"/>
+      </w:tblPr>
+      <w:tblGrid>
+        <w:gridCol w:w="1555"/>
+        <w:gridCol w:w="7795"/>
+      </w:tblGrid>
+      <w:tr>
+        <w:tc>
+          <w:tcPr>
+            <w:tcW w:w="1555" w:type="dxa"/>
+          </w:tcPr>
+          <w:p>
+            <w:r>
+              <w:t>Name:</w:t>
+            </w:r>
+          </w:p>
+        </w:tc>
+        <w:tc>
+          <w:tcPr>
+            <w:tcW w:w="7795" w:type="dxa"/>
+          </w:tcPr>
+          <w:p/>
+        </w:tc>
+      </w:tr>
+      <w:tr>
+        <w:tc>
+          <w:tcPr>
+            <w:tcW w:w="1555" w:type="dxa"/>
+          </w:tcPr>
+          <w:p>
+            <w:r>
+              <w:t>Date:</w:t>
+            </w:r>
+          </w:p>
+        </w:tc>
+        <w:tc>
+          <w:tcPr>
+            <w:tcW w:w="7795" w:type="dxa"/>
+          </w:tcPr>
+          <w:p/>
+        </w:tc>
+      </w:tr>
+    </w:tbl>
+    <w:p>
+      <w:pPr>
+        <w:spacing w:after="0" w:line="240" w:lineRule="auto"/>
+      </w:pPr>
+    </w:p>
+    <w:tbl>
+      <w:tblPr>
+        <w:tblStyle w:val="TableGrid"/>
+        <w:tblW w:w="0" w:type="auto"/>
+        <w:tblLook w:val="04A0" w:firstRow="1" w:lastRow="0" w:firstColumn="1" w:lastColumn="0" w:noHBand="0" w:noVBand="1"/>
+      </w:tblPr>
+      <w:tblGrid>
+        <w:gridCol w:w="2723"/>
+        <w:gridCol w:w="2659"/>
+        <w:gridCol w:w="850"/>
+        <w:gridCol w:w="3118"/>
+      </w:tblGrid>
+      <w:tr>
+        <w:tc>
+          <w:tcPr>
+            <w:tcW w:w="2723" w:type="dxa"/>
+          </w:tcPr>
+          <w:p>
+            <w:r>
+              <w:t>Steps to perform</w:t>
+            </w:r>
+          </w:p>
+        </w:tc>
+        <w:tc>
+          <w:tcPr>
+            <w:tcW w:w="2659" w:type="dxa"/>
+          </w:tcPr>
+          <w:p>
+            <w:r>
+              <w:t>Expected Outcome</w:t>
+            </w:r>
+          </w:p>
+        </w:tc>
+        <w:tc>
+          <w:tcPr>
+            <w:tcW w:w="850" w:type="dxa"/>
+          </w:tcPr>
+          <w:p>
+            <w:r>
+              <w:t>Pass or fail</w:t>
+            </w:r>
+          </w:p>
+        </w:tc>
+        <w:tc>
+          <w:tcPr>
+            <w:tcW w:w="3118" w:type="dxa"/>
+          </w:tcPr>
+          <w:p>
+            <w:r>
+              <w:t>Comments</w:t>
+            </w:r>
+          </w:p>
+        </w:tc>
+      </w:tr>
+      <w:tr>
+        <w:tc>
+          <w:tcPr>
+            <w:tcW w:w="2723" w:type="dxa"/>
+          </w:tcPr>
+          <w:p>
+            <w:r>
+              <w:t>Launch the game.</w:t>
+            </w:r>
+          </w:p>
+        </w:tc>
+        <w:tc>
+          <w:tcPr>
+            <w:tcW w:w="2659" w:type="dxa"/>
+          </w:tcPr>
+          <w:p>
+            <w:r>
+              <w:t>Game will launch.</w:t>
+            </w:r>
+          </w:p>
+        </w:tc>
+        <w:tc>
+          <w:tcPr>
+            <w:tcW w:w="850" w:type="dxa"/>
+          </w:tcPr>
+          <w:p/>
+        </w:tc>
+        <w:tc>
+          <w:tcPr>
+            <w:tcW w:w="3118" w:type="dxa"/>
+          </w:tcPr>
+          <w:p/>
+        </w:tc>
+      </w:tr>
+      <w:tr>
+        <w:tc>
+          <w:tcPr>
+            <w:tcW w:w="2723" w:type="dxa"/>
+          </w:tcPr>
+          <w:p>
+            <w:r>
+              <w:t>Test all options on the main screen.</w:t>
+            </w:r>
+          </w:p>
+        </w:tc>
+        <w:tc>
+          <w:tcPr>
+            <w:tcW w:w="2659" w:type="dxa"/>
+          </w:tcPr>
+          <w:p>
+            <w:r>
+              <w:t>All buttons will function as expected.</w:t>
+            </w:r>
+          </w:p>
+        </w:tc>
+        <w:tc>
+          <w:tcPr>
+            <w:tcW w:w="850" w:type="dxa"/>
+          </w:tcPr>
+          <w:p/>
+        </w:tc>
+        <w:tc>
+          <w:tcPr>
+            <w:tcW w:w="3118" w:type="dxa"/>
+          </w:tcPr>
+          <w:p/>
+        </w:tc>
+      </w:tr>
+      <w:tr>
+        <w:tc>
+          <w:tcPr>
+            <w:tcW w:w="2723" w:type="dxa"/>
+          </w:tcPr>
+          <w:p>
+            <w:r>
+              <w:t>Attempted to win the game.</w:t>
+            </w:r>
+          </w:p>
+        </w:tc>
+        <w:tc>
+          <w:tcPr>
+            <w:tcW w:w="2659" w:type="dxa"/>
+          </w:tcPr>
+          <w:p>
+            <w:r>
+              <w:t>Game can’t be won, but you should be able to successfully win a few patterns.</w:t>
+            </w:r>
+          </w:p>
+        </w:tc>
+        <w:tc>
+          <w:tcPr>
+            <w:tcW w:w="850" w:type="dxa"/>
+          </w:tcPr>
+          <w:p/>
+        </w:tc>
+        <w:tc>
+          <w:tcPr>
+            <w:tcW w:w="3118" w:type="dxa"/>
+          </w:tcPr>
+          <w:p/>
+        </w:tc>
+      </w:tr>
+      <w:tr>
+        <w:tc>
+          <w:tcPr>
+            <w:tcW w:w="2723" w:type="dxa"/>
+          </w:tcPr>
+          <w:p>
+            <w:r>
+              <w:t>Purposely lose the game.</w:t>
+            </w:r>
+          </w:p>
+        </w:tc>
+        <w:tc>
+          <w:tcPr>
+            <w:tcW w:w="2659" w:type="dxa"/>
+          </w:tcPr>
+          <w:p>
+            <w:r>
+              <w:t>The game should inform you that you’ve lost and exit to the main screen.</w:t>
+            </w:r>
+          </w:p>
+        </w:tc>
+        <w:tc>
+          <w:tcPr>
+            <w:tcW w:w="850" w:type="dxa"/>
+          </w:tcPr>
+          <w:p/>
+        </w:tc>
+        <w:tc>
+          <w:tcPr>
+            <w:tcW w:w="3118" w:type="dxa"/>
+          </w:tcPr>
+          <w:p/>
+        </w:tc>
+      </w:tr>
+      <w:tr>
+        <w:tc>
+          <w:tcPr>
+            <w:tcW w:w="2723" w:type="dxa"/>
+          </w:tcPr>
+          <w:p>
+            <w:r>
+              <w:t>Attempt to break the game.</w:t>
+            </w:r>
+          </w:p>
+        </w:tc>
+        <w:tc>
+          <w:tcPr>
+            <w:tcW w:w="2659" w:type="dxa"/>
+          </w:tcPr>
+          <w:p>
+            <w:r>
+              <w:t>There should be no bugs. However, please attempt any combination to try break the game.</w:t>
+            </w:r>
+          </w:p>
+        </w:tc>
+        <w:tc>
+          <w:tcPr>
+            <w:tcW w:w="850" w:type="dxa"/>
+          </w:tcPr>
+          <w:p/>
+        </w:tc>
+        <w:tc>
+          <w:tcPr>
+            <w:tcW w:w="3118" w:type="dxa"/>
+          </w:tcPr>
+          <w:p/>
+        </w:tc>
+      </w:tr>
+    </w:tbl>
+    <w:p>
+      <w:pPr>
+        <w:rPr>
+          <w:rFonts w:asciiTheme="majorHAnsi" w:eastAsiaTheme="majorEastAsia" w:hAnsiTheme="majorHAnsi" w:cstheme="majorBidi"/>
+          <w:color w:val="2F5496" w:themeColor="accent1" w:themeShade="BF"/>
+          <w:sz w:val="32"/>
+          <w:szCs w:val="32"/>
+        </w:rPr>
+      </w:pPr>
     </w:p>
     <w:sectPr>
       <w:headerReference w:type="default" r:id="rId12"/>

</xml_diff>

<commit_message>
+ Added a HashTable
Need to do some more work on the hashtable.
</commit_message>
<xml_diff>
--- a/Simon - TDD.docx
+++ b/Simon - TDD.docx
@@ -1,6 +1,6 @@
 
 <file path=word/document.xml><?xml version="1.0" encoding="utf-8"?>
-<w:document xmlns:wpc="http://schemas.microsoft.com/office/word/2010/wordprocessingCanvas" xmlns:mc="http://schemas.openxmlformats.org/markup-compatibility/2006" xmlns:o="urn:schemas-microsoft-com:office:office" xmlns:r="http://schemas.openxmlformats.org/officeDocument/2006/relationships" xmlns:m="http://schemas.openxmlformats.org/officeDocument/2006/math" xmlns:v="urn:schemas-microsoft-com:vml" xmlns:wp14="http://schemas.microsoft.com/office/word/2010/wordprocessingDrawing" xmlns:wp="http://schemas.openxmlformats.org/drawingml/2006/wordprocessingDrawing" xmlns:w10="urn:schemas-microsoft-com:office:word" xmlns:w="http://schemas.openxmlformats.org/wordprocessingml/2006/main" xmlns:w14="http://schemas.microsoft.com/office/word/2010/wordml" xmlns:w15="http://schemas.microsoft.com/office/word/2012/wordml" xmlns:wpg="http://schemas.microsoft.com/office/word/2010/wordprocessingGroup" xmlns:wpi="http://schemas.microsoft.com/office/word/2010/wordprocessingInk" xmlns:wne="http://schemas.microsoft.com/office/word/2006/wordml" xmlns:wps="http://schemas.microsoft.com/office/word/2010/wordprocessingShape" mc:Ignorable="w14 w15 wp14">
+<w:document xmlns:wpc="http://schemas.microsoft.com/office/word/2010/wordprocessingCanvas" xmlns:cx="http://schemas.microsoft.com/office/drawing/2014/chartex" xmlns:cx1="http://schemas.microsoft.com/office/drawing/2015/9/8/chartex" xmlns:cx2="http://schemas.microsoft.com/office/drawing/2015/10/21/chartex" xmlns:cx3="http://schemas.microsoft.com/office/drawing/2016/5/9/chartex" xmlns:cx4="http://schemas.microsoft.com/office/drawing/2016/5/10/chartex" xmlns:cx5="http://schemas.microsoft.com/office/drawing/2016/5/11/chartex" xmlns:cx6="http://schemas.microsoft.com/office/drawing/2016/5/12/chartex" xmlns:cx7="http://schemas.microsoft.com/office/drawing/2016/5/13/chartex" xmlns:cx8="http://schemas.microsoft.com/office/drawing/2016/5/14/chartex" xmlns:mc="http://schemas.openxmlformats.org/markup-compatibility/2006" xmlns:aink="http://schemas.microsoft.com/office/drawing/2016/ink" xmlns:am3d="http://schemas.microsoft.com/office/drawing/2017/model3d" xmlns:o="urn:schemas-microsoft-com:office:office" xmlns:r="http://schemas.openxmlformats.org/officeDocument/2006/relationships" xmlns:m="http://schemas.openxmlformats.org/officeDocument/2006/math" xmlns:v="urn:schemas-microsoft-com:vml" xmlns:wp14="http://schemas.microsoft.com/office/word/2010/wordprocessingDrawing" xmlns:wp="http://schemas.openxmlformats.org/drawingml/2006/wordprocessingDrawing" xmlns:w10="urn:schemas-microsoft-com:office:word" xmlns:w="http://schemas.openxmlformats.org/wordprocessingml/2006/main" xmlns:w14="http://schemas.microsoft.com/office/word/2010/wordml" xmlns:w15="http://schemas.microsoft.com/office/word/2012/wordml" xmlns:w16cid="http://schemas.microsoft.com/office/word/2016/wordml/cid" xmlns:w16se="http://schemas.microsoft.com/office/word/2015/wordml/symex" xmlns:wpg="http://schemas.microsoft.com/office/word/2010/wordprocessingGroup" xmlns:wpi="http://schemas.microsoft.com/office/word/2010/wordprocessingInk" xmlns:wne="http://schemas.microsoft.com/office/word/2006/wordml" xmlns:wps="http://schemas.microsoft.com/office/word/2010/wordprocessingShape" mc:Ignorable="w14 w15 w16se w16cid wp14">
   <w:body>
     <w:p>
       <w:pPr>
@@ -162,8 +162,6 @@
             <w:r>
               <w:t>Added section for play testing.</w:t>
             </w:r>
-            <w:bookmarkStart w:id="0" w:name="_GoBack"/>
-            <w:bookmarkEnd w:id="0"/>
           </w:p>
         </w:tc>
       </w:tr>
@@ -690,11 +688,9 @@
         </w:rPr>
         <w:t xml:space="preserve"> Pattern</w:t>
       </w:r>
-      <w:proofErr w:type="gramStart"/>
       <w:r>
         <w:t>:</w:t>
       </w:r>
-      <w:proofErr w:type="gramEnd"/>
       <w:r>
         <w:br/>
         <w:t xml:space="preserve">This object contains a Linked List of </w:t>
@@ -978,16 +974,8 @@
         <w:rPr>
           <w:b/>
         </w:rPr>
-        <w:t>Lose State</w:t>
-      </w:r>
-      <w:proofErr w:type="gramStart"/>
-      <w:r>
-        <w:rPr>
-          <w:b/>
-        </w:rPr>
-        <w:t>:</w:t>
-      </w:r>
-      <w:proofErr w:type="gramEnd"/>
+        <w:t>Lose State:</w:t>
+      </w:r>
       <w:r>
         <w:rPr>
           <w:b/>
@@ -1016,16 +1004,8 @@
         <w:rPr>
           <w:b/>
         </w:rPr>
-        <w:t>Win State</w:t>
-      </w:r>
-      <w:proofErr w:type="gramStart"/>
-      <w:r>
-        <w:rPr>
-          <w:b/>
-        </w:rPr>
-        <w:t>:</w:t>
-      </w:r>
-      <w:proofErr w:type="gramEnd"/>
+        <w:t>Win State:</w:t>
+      </w:r>
       <w:r>
         <w:rPr>
           <w:b/>
@@ -1262,10 +1242,10 @@
             <v:path o:extrusionok="f" gradientshapeok="t" o:connecttype="rect"/>
             <o:lock v:ext="edit" aspectratio="t"/>
           </v:shapetype>
-          <v:shape id="_x0000_i1025" type="#_x0000_t75" style="width:467.05pt;height:247.95pt" o:ole="">
+          <v:shape id="_x0000_i1025" type="#_x0000_t75" style="width:467.5pt;height:247.5pt" o:ole="">
             <v:imagedata r:id="rId8" o:title=""/>
           </v:shape>
-          <o:OLEObject Type="Embed" ProgID="Unknown" ShapeID="_x0000_i1025" DrawAspect="Content" ObjectID="_1618989860" r:id="rId9"/>
+          <o:OLEObject Type="Embed" ProgID="Unknown" ShapeID="_x0000_i1025" DrawAspect="Content" ObjectID="_1619268839" r:id="rId9"/>
         </w:object>
       </w:r>
     </w:p>
@@ -1277,10 +1257,10 @@
     <w:p>
       <w:r>
         <w:object w:dxaOrig="24528" w:dyaOrig="13005" w14:anchorId="6845741D">
-          <v:shape id="_x0000_i1026" type="#_x0000_t75" style="width:467.05pt;height:247.95pt" o:ole="">
+          <v:shape id="_x0000_i1026" type="#_x0000_t75" style="width:467.5pt;height:247.5pt" o:ole="">
             <v:imagedata r:id="rId10" o:title=""/>
           </v:shape>
-          <o:OLEObject Type="Embed" ProgID="Unknown" ShapeID="_x0000_i1026" DrawAspect="Content" ObjectID="_1618989861" r:id="rId11"/>
+          <o:OLEObject Type="Embed" ProgID="Unknown" ShapeID="_x0000_i1026" DrawAspect="Content" ObjectID="_1619268840" r:id="rId11"/>
         </w:object>
       </w:r>
     </w:p>
@@ -1609,6 +1589,349 @@
         </w:rPr>
       </w:pPr>
     </w:p>
+    <w:p>
+      <w:pPr>
+        <w:spacing w:after="0" w:line="240" w:lineRule="auto"/>
+      </w:pPr>
+      <w:r>
+        <w:t>This section is for recording the results of play testing.</w:t>
+      </w:r>
+    </w:p>
+    <w:p>
+      <w:pPr>
+        <w:spacing w:after="0" w:line="240" w:lineRule="auto"/>
+      </w:pPr>
+    </w:p>
+    <w:tbl>
+      <w:tblPr>
+        <w:tblStyle w:val="TableGrid"/>
+        <w:tblW w:w="0" w:type="auto"/>
+        <w:tblLook w:val="04A0" w:firstRow="1" w:lastRow="0" w:firstColumn="1" w:lastColumn="0" w:noHBand="0" w:noVBand="1"/>
+      </w:tblPr>
+      <w:tblGrid>
+        <w:gridCol w:w="1555"/>
+        <w:gridCol w:w="7795"/>
+      </w:tblGrid>
+      <w:tr>
+        <w:tc>
+          <w:tcPr>
+            <w:tcW w:w="1555" w:type="dxa"/>
+          </w:tcPr>
+          <w:p>
+            <w:r>
+              <w:t>Name:</w:t>
+            </w:r>
+          </w:p>
+        </w:tc>
+        <w:tc>
+          <w:tcPr>
+            <w:tcW w:w="7795" w:type="dxa"/>
+          </w:tcPr>
+          <w:p>
+            <w:r>
+              <w:t xml:space="preserve">Michaela </w:t>
+            </w:r>
+            <w:proofErr w:type="spellStart"/>
+            <w:r>
+              <w:t>Taweel</w:t>
+            </w:r>
+            <w:proofErr w:type="spellEnd"/>
+          </w:p>
+        </w:tc>
+      </w:tr>
+      <w:tr>
+        <w:tc>
+          <w:tcPr>
+            <w:tcW w:w="1555" w:type="dxa"/>
+          </w:tcPr>
+          <w:p>
+            <w:r>
+              <w:t>Date:</w:t>
+            </w:r>
+          </w:p>
+        </w:tc>
+        <w:tc>
+          <w:tcPr>
+            <w:tcW w:w="7795" w:type="dxa"/>
+          </w:tcPr>
+          <w:p>
+            <w:r>
+              <w:t>5/13</w:t>
+            </w:r>
+          </w:p>
+        </w:tc>
+      </w:tr>
+    </w:tbl>
+    <w:p>
+      <w:pPr>
+        <w:spacing w:after="0" w:line="240" w:lineRule="auto"/>
+      </w:pPr>
+    </w:p>
+    <w:tbl>
+      <w:tblPr>
+        <w:tblStyle w:val="TableGrid"/>
+        <w:tblW w:w="0" w:type="auto"/>
+        <w:tblLook w:val="04A0" w:firstRow="1" w:lastRow="0" w:firstColumn="1" w:lastColumn="0" w:noHBand="0" w:noVBand="1"/>
+      </w:tblPr>
+      <w:tblGrid>
+        <w:gridCol w:w="2723"/>
+        <w:gridCol w:w="2659"/>
+        <w:gridCol w:w="850"/>
+        <w:gridCol w:w="3118"/>
+      </w:tblGrid>
+      <w:tr>
+        <w:tc>
+          <w:tcPr>
+            <w:tcW w:w="2723" w:type="dxa"/>
+          </w:tcPr>
+          <w:p>
+            <w:r>
+              <w:t>Steps to perform</w:t>
+            </w:r>
+          </w:p>
+        </w:tc>
+        <w:tc>
+          <w:tcPr>
+            <w:tcW w:w="2659" w:type="dxa"/>
+          </w:tcPr>
+          <w:p>
+            <w:r>
+              <w:t>Expected Outcome</w:t>
+            </w:r>
+          </w:p>
+        </w:tc>
+        <w:tc>
+          <w:tcPr>
+            <w:tcW w:w="850" w:type="dxa"/>
+          </w:tcPr>
+          <w:p>
+            <w:r>
+              <w:t>Pass or fail</w:t>
+            </w:r>
+          </w:p>
+        </w:tc>
+        <w:tc>
+          <w:tcPr>
+            <w:tcW w:w="3118" w:type="dxa"/>
+          </w:tcPr>
+          <w:p>
+            <w:r>
+              <w:t>Comments</w:t>
+            </w:r>
+          </w:p>
+        </w:tc>
+      </w:tr>
+      <w:tr>
+        <w:tc>
+          <w:tcPr>
+            <w:tcW w:w="2723" w:type="dxa"/>
+          </w:tcPr>
+          <w:p>
+            <w:r>
+              <w:t>Launch the game.</w:t>
+            </w:r>
+          </w:p>
+        </w:tc>
+        <w:tc>
+          <w:tcPr>
+            <w:tcW w:w="2659" w:type="dxa"/>
+          </w:tcPr>
+          <w:p>
+            <w:r>
+              <w:t>Game will launch.</w:t>
+            </w:r>
+          </w:p>
+        </w:tc>
+        <w:tc>
+          <w:tcPr>
+            <w:tcW w:w="850" w:type="dxa"/>
+          </w:tcPr>
+          <w:p>
+            <w:r>
+              <w:t>Pass</w:t>
+            </w:r>
+          </w:p>
+        </w:tc>
+        <w:tc>
+          <w:tcPr>
+            <w:tcW w:w="3118" w:type="dxa"/>
+          </w:tcPr>
+          <w:p/>
+        </w:tc>
+      </w:tr>
+      <w:tr>
+        <w:tc>
+          <w:tcPr>
+            <w:tcW w:w="2723" w:type="dxa"/>
+          </w:tcPr>
+          <w:p>
+            <w:r>
+              <w:t>Test all options on the main screen.</w:t>
+            </w:r>
+          </w:p>
+        </w:tc>
+        <w:tc>
+          <w:tcPr>
+            <w:tcW w:w="2659" w:type="dxa"/>
+          </w:tcPr>
+          <w:p>
+            <w:r>
+              <w:t>All buttons will function as expected.</w:t>
+            </w:r>
+          </w:p>
+        </w:tc>
+        <w:tc>
+          <w:tcPr>
+            <w:tcW w:w="850" w:type="dxa"/>
+          </w:tcPr>
+          <w:p>
+            <w:r>
+              <w:t>Pass</w:t>
+            </w:r>
+          </w:p>
+        </w:tc>
+        <w:tc>
+          <w:tcPr>
+            <w:tcW w:w="3118" w:type="dxa"/>
+          </w:tcPr>
+          <w:p/>
+        </w:tc>
+      </w:tr>
+      <w:tr>
+        <w:tc>
+          <w:tcPr>
+            <w:tcW w:w="2723" w:type="dxa"/>
+          </w:tcPr>
+          <w:p>
+            <w:r>
+              <w:t>Attempted to win the game.</w:t>
+            </w:r>
+          </w:p>
+        </w:tc>
+        <w:tc>
+          <w:tcPr>
+            <w:tcW w:w="2659" w:type="dxa"/>
+          </w:tcPr>
+          <w:p>
+            <w:r>
+              <w:t>Game can’t be won, but you should be able to successfully win a few patterns.</w:t>
+            </w:r>
+          </w:p>
+        </w:tc>
+        <w:tc>
+          <w:tcPr>
+            <w:tcW w:w="850" w:type="dxa"/>
+          </w:tcPr>
+          <w:p/>
+          <w:p>
+            <w:r>
+              <w:t xml:space="preserve"> Pass</w:t>
+            </w:r>
+          </w:p>
+        </w:tc>
+        <w:tc>
+          <w:tcPr>
+            <w:tcW w:w="3118" w:type="dxa"/>
+          </w:tcPr>
+          <w:p/>
+        </w:tc>
+      </w:tr>
+      <w:tr>
+        <w:tc>
+          <w:tcPr>
+            <w:tcW w:w="2723" w:type="dxa"/>
+          </w:tcPr>
+          <w:p>
+            <w:r>
+              <w:t>Purposely lose the game.</w:t>
+            </w:r>
+          </w:p>
+        </w:tc>
+        <w:tc>
+          <w:tcPr>
+            <w:tcW w:w="2659" w:type="dxa"/>
+          </w:tcPr>
+          <w:p>
+            <w:r>
+              <w:t>The game should inform you that you’ve lost and exit to the main screen.</w:t>
+            </w:r>
+          </w:p>
+        </w:tc>
+        <w:tc>
+          <w:tcPr>
+            <w:tcW w:w="850" w:type="dxa"/>
+          </w:tcPr>
+          <w:p>
+            <w:r>
+              <w:t>Pass</w:t>
+            </w:r>
+          </w:p>
+        </w:tc>
+        <w:tc>
+          <w:tcPr>
+            <w:tcW w:w="3118" w:type="dxa"/>
+          </w:tcPr>
+          <w:p/>
+        </w:tc>
+      </w:tr>
+      <w:tr>
+        <w:tc>
+          <w:tcPr>
+            <w:tcW w:w="2723" w:type="dxa"/>
+          </w:tcPr>
+          <w:p>
+            <w:r>
+              <w:t>Attempt to break the game.</w:t>
+            </w:r>
+          </w:p>
+        </w:tc>
+        <w:tc>
+          <w:tcPr>
+            <w:tcW w:w="2659" w:type="dxa"/>
+          </w:tcPr>
+          <w:p>
+            <w:r>
+              <w:t>There should be no bugs. However, please attempt any combination to try break the game.</w:t>
+            </w:r>
+          </w:p>
+        </w:tc>
+        <w:tc>
+          <w:tcPr>
+            <w:tcW w:w="850" w:type="dxa"/>
+          </w:tcPr>
+          <w:p>
+            <w:r>
+              <w:t>Pass</w:t>
+            </w:r>
+          </w:p>
+        </w:tc>
+        <w:tc>
+          <w:tcPr>
+            <w:tcW w:w="3118" w:type="dxa"/>
+          </w:tcPr>
+          <w:p>
+            <w:r>
+              <w:t>Esc causes a bug</w:t>
+            </w:r>
+            <w:r>
+              <w:t xml:space="preserve"> when utilized in the game. This needs to be fixed.</w:t>
+            </w:r>
+            <w:bookmarkStart w:id="0" w:name="_GoBack"/>
+            <w:bookmarkEnd w:id="0"/>
+          </w:p>
+        </w:tc>
+      </w:tr>
+    </w:tbl>
+    <w:p>
+      <w:pPr>
+        <w:rPr>
+          <w:rFonts w:asciiTheme="majorHAnsi" w:eastAsiaTheme="majorEastAsia" w:hAnsiTheme="majorHAnsi" w:cstheme="majorBidi"/>
+          <w:color w:val="2F5496" w:themeColor="accent1" w:themeShade="BF"/>
+          <w:sz w:val="32"/>
+          <w:szCs w:val="32"/>
+        </w:rPr>
+      </w:pPr>
+    </w:p>
     <w:sectPr>
       <w:headerReference w:type="default" r:id="rId12"/>
       <w:pgSz w:w="12240" w:h="15840"/>
@@ -1621,7 +1944,7 @@
 </file>
 
 <file path=word/endnotes.xml><?xml version="1.0" encoding="utf-8"?>
-<w:endnotes xmlns:wpc="http://schemas.microsoft.com/office/word/2010/wordprocessingCanvas" xmlns:mc="http://schemas.openxmlformats.org/markup-compatibility/2006" xmlns:o="urn:schemas-microsoft-com:office:office" xmlns:r="http://schemas.openxmlformats.org/officeDocument/2006/relationships" xmlns:m="http://schemas.openxmlformats.org/officeDocument/2006/math" xmlns:v="urn:schemas-microsoft-com:vml" xmlns:wp14="http://schemas.microsoft.com/office/word/2010/wordprocessingDrawing" xmlns:wp="http://schemas.openxmlformats.org/drawingml/2006/wordprocessingDrawing" xmlns:w10="urn:schemas-microsoft-com:office:word" xmlns:w="http://schemas.openxmlformats.org/wordprocessingml/2006/main" xmlns:w14="http://schemas.microsoft.com/office/word/2010/wordml" xmlns:w15="http://schemas.microsoft.com/office/word/2012/wordml" xmlns:wpg="http://schemas.microsoft.com/office/word/2010/wordprocessingGroup" xmlns:wpi="http://schemas.microsoft.com/office/word/2010/wordprocessingInk" xmlns:wne="http://schemas.microsoft.com/office/word/2006/wordml" xmlns:wps="http://schemas.microsoft.com/office/word/2010/wordprocessingShape" mc:Ignorable="w14 w15 wp14">
+<w:endnotes xmlns:wpc="http://schemas.microsoft.com/office/word/2010/wordprocessingCanvas" xmlns:cx="http://schemas.microsoft.com/office/drawing/2014/chartex" xmlns:cx1="http://schemas.microsoft.com/office/drawing/2015/9/8/chartex" xmlns:cx2="http://schemas.microsoft.com/office/drawing/2015/10/21/chartex" xmlns:cx3="http://schemas.microsoft.com/office/drawing/2016/5/9/chartex" xmlns:cx4="http://schemas.microsoft.com/office/drawing/2016/5/10/chartex" xmlns:cx5="http://schemas.microsoft.com/office/drawing/2016/5/11/chartex" xmlns:cx6="http://schemas.microsoft.com/office/drawing/2016/5/12/chartex" xmlns:cx7="http://schemas.microsoft.com/office/drawing/2016/5/13/chartex" xmlns:cx8="http://schemas.microsoft.com/office/drawing/2016/5/14/chartex" xmlns:mc="http://schemas.openxmlformats.org/markup-compatibility/2006" xmlns:aink="http://schemas.microsoft.com/office/drawing/2016/ink" xmlns:am3d="http://schemas.microsoft.com/office/drawing/2017/model3d" xmlns:o="urn:schemas-microsoft-com:office:office" xmlns:r="http://schemas.openxmlformats.org/officeDocument/2006/relationships" xmlns:m="http://schemas.openxmlformats.org/officeDocument/2006/math" xmlns:v="urn:schemas-microsoft-com:vml" xmlns:wp14="http://schemas.microsoft.com/office/word/2010/wordprocessingDrawing" xmlns:wp="http://schemas.openxmlformats.org/drawingml/2006/wordprocessingDrawing" xmlns:w10="urn:schemas-microsoft-com:office:word" xmlns:w="http://schemas.openxmlformats.org/wordprocessingml/2006/main" xmlns:w14="http://schemas.microsoft.com/office/word/2010/wordml" xmlns:w15="http://schemas.microsoft.com/office/word/2012/wordml" xmlns:w16cid="http://schemas.microsoft.com/office/word/2016/wordml/cid" xmlns:w16se="http://schemas.microsoft.com/office/word/2015/wordml/symex" xmlns:wpg="http://schemas.microsoft.com/office/word/2010/wordprocessingGroup" xmlns:wpi="http://schemas.microsoft.com/office/word/2010/wordprocessingInk" xmlns:wne="http://schemas.microsoft.com/office/word/2006/wordml" xmlns:wps="http://schemas.microsoft.com/office/word/2010/wordprocessingShape" mc:Ignorable="w14 w15 w16se w16cid wp14">
   <w:endnote w:type="separator" w:id="-1">
     <w:p>
       <w:pPr>
@@ -1646,7 +1969,7 @@
 </file>
 
 <file path=word/footnotes.xml><?xml version="1.0" encoding="utf-8"?>
-<w:footnotes xmlns:wpc="http://schemas.microsoft.com/office/word/2010/wordprocessingCanvas" xmlns:mc="http://schemas.openxmlformats.org/markup-compatibility/2006" xmlns:o="urn:schemas-microsoft-com:office:office" xmlns:r="http://schemas.openxmlformats.org/officeDocument/2006/relationships" xmlns:m="http://schemas.openxmlformats.org/officeDocument/2006/math" xmlns:v="urn:schemas-microsoft-com:vml" xmlns:wp14="http://schemas.microsoft.com/office/word/2010/wordprocessingDrawing" xmlns:wp="http://schemas.openxmlformats.org/drawingml/2006/wordprocessingDrawing" xmlns:w10="urn:schemas-microsoft-com:office:word" xmlns:w="http://schemas.openxmlformats.org/wordprocessingml/2006/main" xmlns:w14="http://schemas.microsoft.com/office/word/2010/wordml" xmlns:w15="http://schemas.microsoft.com/office/word/2012/wordml" xmlns:wpg="http://schemas.microsoft.com/office/word/2010/wordprocessingGroup" xmlns:wpi="http://schemas.microsoft.com/office/word/2010/wordprocessingInk" xmlns:wne="http://schemas.microsoft.com/office/word/2006/wordml" xmlns:wps="http://schemas.microsoft.com/office/word/2010/wordprocessingShape" mc:Ignorable="w14 w15 wp14">
+<w:footnotes xmlns:wpc="http://schemas.microsoft.com/office/word/2010/wordprocessingCanvas" xmlns:cx="http://schemas.microsoft.com/office/drawing/2014/chartex" xmlns:cx1="http://schemas.microsoft.com/office/drawing/2015/9/8/chartex" xmlns:cx2="http://schemas.microsoft.com/office/drawing/2015/10/21/chartex" xmlns:cx3="http://schemas.microsoft.com/office/drawing/2016/5/9/chartex" xmlns:cx4="http://schemas.microsoft.com/office/drawing/2016/5/10/chartex" xmlns:cx5="http://schemas.microsoft.com/office/drawing/2016/5/11/chartex" xmlns:cx6="http://schemas.microsoft.com/office/drawing/2016/5/12/chartex" xmlns:cx7="http://schemas.microsoft.com/office/drawing/2016/5/13/chartex" xmlns:cx8="http://schemas.microsoft.com/office/drawing/2016/5/14/chartex" xmlns:mc="http://schemas.openxmlformats.org/markup-compatibility/2006" xmlns:aink="http://schemas.microsoft.com/office/drawing/2016/ink" xmlns:am3d="http://schemas.microsoft.com/office/drawing/2017/model3d" xmlns:o="urn:schemas-microsoft-com:office:office" xmlns:r="http://schemas.openxmlformats.org/officeDocument/2006/relationships" xmlns:m="http://schemas.openxmlformats.org/officeDocument/2006/math" xmlns:v="urn:schemas-microsoft-com:vml" xmlns:wp14="http://schemas.microsoft.com/office/word/2010/wordprocessingDrawing" xmlns:wp="http://schemas.openxmlformats.org/drawingml/2006/wordprocessingDrawing" xmlns:w10="urn:schemas-microsoft-com:office:word" xmlns:w="http://schemas.openxmlformats.org/wordprocessingml/2006/main" xmlns:w14="http://schemas.microsoft.com/office/word/2010/wordml" xmlns:w15="http://schemas.microsoft.com/office/word/2012/wordml" xmlns:w16cid="http://schemas.microsoft.com/office/word/2016/wordml/cid" xmlns:w16se="http://schemas.microsoft.com/office/word/2015/wordml/symex" xmlns:wpg="http://schemas.microsoft.com/office/word/2010/wordprocessingGroup" xmlns:wpi="http://schemas.microsoft.com/office/word/2010/wordprocessingInk" xmlns:wne="http://schemas.microsoft.com/office/word/2006/wordml" xmlns:wps="http://schemas.microsoft.com/office/word/2010/wordprocessingShape" mc:Ignorable="w14 w15 w16se w16cid wp14">
   <w:footnote w:type="separator" w:id="-1">
     <w:p>
       <w:pPr>
@@ -1671,7 +1994,7 @@
 </file>
 
 <file path=word/header1.xml><?xml version="1.0" encoding="utf-8"?>
-<w:hdr xmlns:wpc="http://schemas.microsoft.com/office/word/2010/wordprocessingCanvas" xmlns:mc="http://schemas.openxmlformats.org/markup-compatibility/2006" xmlns:o="urn:schemas-microsoft-com:office:office" xmlns:r="http://schemas.openxmlformats.org/officeDocument/2006/relationships" xmlns:m="http://schemas.openxmlformats.org/officeDocument/2006/math" xmlns:v="urn:schemas-microsoft-com:vml" xmlns:wp14="http://schemas.microsoft.com/office/word/2010/wordprocessingDrawing" xmlns:wp="http://schemas.openxmlformats.org/drawingml/2006/wordprocessingDrawing" xmlns:w10="urn:schemas-microsoft-com:office:word" xmlns:w="http://schemas.openxmlformats.org/wordprocessingml/2006/main" xmlns:w14="http://schemas.microsoft.com/office/word/2010/wordml" xmlns:w15="http://schemas.microsoft.com/office/word/2012/wordml" xmlns:wpg="http://schemas.microsoft.com/office/word/2010/wordprocessingGroup" xmlns:wpi="http://schemas.microsoft.com/office/word/2010/wordprocessingInk" xmlns:wne="http://schemas.microsoft.com/office/word/2006/wordml" xmlns:wps="http://schemas.microsoft.com/office/word/2010/wordprocessingShape" mc:Ignorable="w14 w15 wp14">
+<w:hdr xmlns:wpc="http://schemas.microsoft.com/office/word/2010/wordprocessingCanvas" xmlns:cx="http://schemas.microsoft.com/office/drawing/2014/chartex" xmlns:cx1="http://schemas.microsoft.com/office/drawing/2015/9/8/chartex" xmlns:cx2="http://schemas.microsoft.com/office/drawing/2015/10/21/chartex" xmlns:cx3="http://schemas.microsoft.com/office/drawing/2016/5/9/chartex" xmlns:cx4="http://schemas.microsoft.com/office/drawing/2016/5/10/chartex" xmlns:cx5="http://schemas.microsoft.com/office/drawing/2016/5/11/chartex" xmlns:cx6="http://schemas.microsoft.com/office/drawing/2016/5/12/chartex" xmlns:cx7="http://schemas.microsoft.com/office/drawing/2016/5/13/chartex" xmlns:cx8="http://schemas.microsoft.com/office/drawing/2016/5/14/chartex" xmlns:mc="http://schemas.openxmlformats.org/markup-compatibility/2006" xmlns:aink="http://schemas.microsoft.com/office/drawing/2016/ink" xmlns:am3d="http://schemas.microsoft.com/office/drawing/2017/model3d" xmlns:o="urn:schemas-microsoft-com:office:office" xmlns:r="http://schemas.openxmlformats.org/officeDocument/2006/relationships" xmlns:m="http://schemas.openxmlformats.org/officeDocument/2006/math" xmlns:v="urn:schemas-microsoft-com:vml" xmlns:wp14="http://schemas.microsoft.com/office/word/2010/wordprocessingDrawing" xmlns:wp="http://schemas.openxmlformats.org/drawingml/2006/wordprocessingDrawing" xmlns:w10="urn:schemas-microsoft-com:office:word" xmlns:w="http://schemas.openxmlformats.org/wordprocessingml/2006/main" xmlns:w14="http://schemas.microsoft.com/office/word/2010/wordml" xmlns:w15="http://schemas.microsoft.com/office/word/2012/wordml" xmlns:w16cid="http://schemas.microsoft.com/office/word/2016/wordml/cid" xmlns:w16se="http://schemas.microsoft.com/office/word/2015/wordml/symex" xmlns:wpg="http://schemas.microsoft.com/office/word/2010/wordprocessingGroup" xmlns:wpi="http://schemas.microsoft.com/office/word/2010/wordprocessingInk" xmlns:wne="http://schemas.microsoft.com/office/word/2006/wordml" xmlns:wps="http://schemas.microsoft.com/office/word/2010/wordprocessingShape" mc:Ignorable="w14 w15 w16se w16cid wp14">
   <w:tbl>
     <w:tblPr>
       <w:tblStyle w:val="TableGrid"/>
@@ -1750,7 +2073,7 @@
 </file>
 
 <file path=word/numbering.xml><?xml version="1.0" encoding="utf-8"?>
-<w:numbering xmlns:wpc="http://schemas.microsoft.com/office/word/2010/wordprocessingCanvas" xmlns:mc="http://schemas.openxmlformats.org/markup-compatibility/2006" xmlns:o="urn:schemas-microsoft-com:office:office" xmlns:r="http://schemas.openxmlformats.org/officeDocument/2006/relationships" xmlns:m="http://schemas.openxmlformats.org/officeDocument/2006/math" xmlns:v="urn:schemas-microsoft-com:vml" xmlns:wp14="http://schemas.microsoft.com/office/word/2010/wordprocessingDrawing" xmlns:wp="http://schemas.openxmlformats.org/drawingml/2006/wordprocessingDrawing" xmlns:w10="urn:schemas-microsoft-com:office:word" xmlns:w="http://schemas.openxmlformats.org/wordprocessingml/2006/main" xmlns:w14="http://schemas.microsoft.com/office/word/2010/wordml" xmlns:w15="http://schemas.microsoft.com/office/word/2012/wordml" xmlns:wpg="http://schemas.microsoft.com/office/word/2010/wordprocessingGroup" xmlns:wpi="http://schemas.microsoft.com/office/word/2010/wordprocessingInk" xmlns:wne="http://schemas.microsoft.com/office/word/2006/wordml" xmlns:wps="http://schemas.microsoft.com/office/word/2010/wordprocessingShape" mc:Ignorable="w14 w15 wp14">
+<w:numbering xmlns:wpc="http://schemas.microsoft.com/office/word/2010/wordprocessingCanvas" xmlns:cx="http://schemas.microsoft.com/office/drawing/2014/chartex" xmlns:cx1="http://schemas.microsoft.com/office/drawing/2015/9/8/chartex" xmlns:cx2="http://schemas.microsoft.com/office/drawing/2015/10/21/chartex" xmlns:cx3="http://schemas.microsoft.com/office/drawing/2016/5/9/chartex" xmlns:cx4="http://schemas.microsoft.com/office/drawing/2016/5/10/chartex" xmlns:cx5="http://schemas.microsoft.com/office/drawing/2016/5/11/chartex" xmlns:cx6="http://schemas.microsoft.com/office/drawing/2016/5/12/chartex" xmlns:cx7="http://schemas.microsoft.com/office/drawing/2016/5/13/chartex" xmlns:cx8="http://schemas.microsoft.com/office/drawing/2016/5/14/chartex" xmlns:mc="http://schemas.openxmlformats.org/markup-compatibility/2006" xmlns:aink="http://schemas.microsoft.com/office/drawing/2016/ink" xmlns:am3d="http://schemas.microsoft.com/office/drawing/2017/model3d" xmlns:o="urn:schemas-microsoft-com:office:office" xmlns:r="http://schemas.openxmlformats.org/officeDocument/2006/relationships" xmlns:m="http://schemas.openxmlformats.org/officeDocument/2006/math" xmlns:v="urn:schemas-microsoft-com:vml" xmlns:wp14="http://schemas.microsoft.com/office/word/2010/wordprocessingDrawing" xmlns:wp="http://schemas.openxmlformats.org/drawingml/2006/wordprocessingDrawing" xmlns:w10="urn:schemas-microsoft-com:office:word" xmlns:w="http://schemas.openxmlformats.org/wordprocessingml/2006/main" xmlns:w14="http://schemas.microsoft.com/office/word/2010/wordml" xmlns:w15="http://schemas.microsoft.com/office/word/2012/wordml" xmlns:w16cid="http://schemas.microsoft.com/office/word/2016/wordml/cid" xmlns:w16se="http://schemas.microsoft.com/office/word/2015/wordml/symex" xmlns:wpg="http://schemas.microsoft.com/office/word/2010/wordprocessingGroup" xmlns:wpi="http://schemas.microsoft.com/office/word/2010/wordprocessingInk" xmlns:wne="http://schemas.microsoft.com/office/word/2006/wordml" xmlns:wps="http://schemas.microsoft.com/office/word/2010/wordprocessingShape" mc:Ignorable="w14 w15 w16se w16cid wp14">
   <w:abstractNum w:abstractNumId="0" w15:restartNumberingAfterBreak="0">
     <w:nsid w:val="12805927"/>
     <w:multiLevelType w:val="hybridMultilevel"/>
@@ -1871,7 +2194,7 @@
 </file>
 
 <file path=word/styles.xml><?xml version="1.0" encoding="utf-8"?>
-<w:styles xmlns:mc="http://schemas.openxmlformats.org/markup-compatibility/2006" xmlns:r="http://schemas.openxmlformats.org/officeDocument/2006/relationships" xmlns:w="http://schemas.openxmlformats.org/wordprocessingml/2006/main" xmlns:w14="http://schemas.microsoft.com/office/word/2010/wordml" xmlns:w15="http://schemas.microsoft.com/office/word/2012/wordml" mc:Ignorable="w14 w15">
+<w:styles xmlns:mc="http://schemas.openxmlformats.org/markup-compatibility/2006" xmlns:r="http://schemas.openxmlformats.org/officeDocument/2006/relationships" xmlns:w="http://schemas.openxmlformats.org/wordprocessingml/2006/main" xmlns:w14="http://schemas.microsoft.com/office/word/2010/wordml" xmlns:w15="http://schemas.microsoft.com/office/word/2012/wordml" xmlns:w16cid="http://schemas.microsoft.com/office/word/2016/wordml/cid" xmlns:w16se="http://schemas.microsoft.com/office/word/2015/wordml/symex" mc:Ignorable="w14 w15 w16se w16cid">
   <w:docDefaults>
     <w:rPrDefault>
       <w:rPr>
@@ -1887,7 +2210,7 @@
       </w:pPr>
     </w:pPrDefault>
   </w:docDefaults>
-  <w:latentStyles w:defLockedState="0" w:defUIPriority="99" w:defSemiHidden="0" w:defUnhideWhenUsed="0" w:defQFormat="0" w:count="371">
+  <w:latentStyles w:defLockedState="0" w:defUIPriority="99" w:defSemiHidden="0" w:defUnhideWhenUsed="0" w:defQFormat="0" w:count="375">
     <w:lsdException w:name="Normal" w:uiPriority="0" w:qFormat="1"/>
     <w:lsdException w:name="heading 1" w:uiPriority="9" w:qFormat="1"/>
     <w:lsdException w:name="heading 2" w:semiHidden="1" w:uiPriority="9" w:unhideWhenUsed="1" w:qFormat="1"/>
@@ -1993,7 +2316,6 @@
     <w:lsdException w:name="HTML Sample" w:semiHidden="1" w:unhideWhenUsed="1"/>
     <w:lsdException w:name="HTML Typewriter" w:semiHidden="1" w:unhideWhenUsed="1"/>
     <w:lsdException w:name="HTML Variable" w:semiHidden="1" w:unhideWhenUsed="1"/>
-    <w:lsdException w:name="Normal Table" w:semiHidden="1" w:unhideWhenUsed="1"/>
     <w:lsdException w:name="annotation subject" w:semiHidden="1" w:unhideWhenUsed="1"/>
     <w:lsdException w:name="No List" w:semiHidden="1" w:unhideWhenUsed="1"/>
     <w:lsdException w:name="Outline List 1" w:semiHidden="1" w:unhideWhenUsed="1"/>
@@ -2037,10 +2359,8 @@
     <w:lsdException w:name="Table Elegant" w:semiHidden="1" w:unhideWhenUsed="1"/>
     <w:lsdException w:name="Table Professional" w:semiHidden="1" w:unhideWhenUsed="1"/>
     <w:lsdException w:name="Table Subtle 1" w:semiHidden="1" w:unhideWhenUsed="1"/>
-    <w:lsdException w:name="Table Subtle 2" w:semiHidden="1" w:unhideWhenUsed="1"/>
     <w:lsdException w:name="Table Web 1" w:semiHidden="1" w:unhideWhenUsed="1"/>
     <w:lsdException w:name="Table Web 2" w:semiHidden="1" w:unhideWhenUsed="1"/>
-    <w:lsdException w:name="Table Web 3" w:semiHidden="1" w:unhideWhenUsed="1"/>
     <w:lsdException w:name="Balloon Text" w:semiHidden="1" w:unhideWhenUsed="1"/>
     <w:lsdException w:name="Table Grid" w:uiPriority="39"/>
     <w:lsdException w:name="Table Theme" w:semiHidden="1" w:unhideWhenUsed="1"/>
@@ -2259,6 +2579,10 @@
     <w:lsdException w:name="List Table 5 Dark Accent 6" w:uiPriority="50"/>
     <w:lsdException w:name="List Table 6 Colorful Accent 6" w:uiPriority="51"/>
     <w:lsdException w:name="List Table 7 Colorful Accent 6" w:uiPriority="52"/>
+    <w:lsdException w:name="Mention" w:semiHidden="1" w:unhideWhenUsed="1"/>
+    <w:lsdException w:name="Smart Hyperlink" w:semiHidden="1" w:unhideWhenUsed="1"/>
+    <w:lsdException w:name="Hashtag" w:semiHidden="1" w:unhideWhenUsed="1"/>
+    <w:lsdException w:name="Unresolved Mention" w:semiHidden="1" w:unhideWhenUsed="1"/>
   </w:latentStyles>
   <w:style w:type="paragraph" w:default="1" w:styleId="Normal">
     <w:name w:val="Normal"/>

</xml_diff>

<commit_message>
+ Discovered bug that needs fixing after play testing
</commit_message>
<xml_diff>
--- a/Simon - TDD.docx
+++ b/Simon - TDD.docx
@@ -1245,7 +1245,7 @@
           <v:shape id="_x0000_i1025" type="#_x0000_t75" style="width:467.5pt;height:247.5pt" o:ole="">
             <v:imagedata r:id="rId8" o:title=""/>
           </v:shape>
-          <o:OLEObject Type="Embed" ProgID="Unknown" ShapeID="_x0000_i1025" DrawAspect="Content" ObjectID="_1619268839" r:id="rId9"/>
+          <o:OLEObject Type="Embed" ProgID="Unknown" ShapeID="_x0000_i1025" DrawAspect="Content" ObjectID="_1619272243" r:id="rId9"/>
         </w:object>
       </w:r>
     </w:p>
@@ -1260,7 +1260,7 @@
           <v:shape id="_x0000_i1026" type="#_x0000_t75" style="width:467.5pt;height:247.5pt" o:ole="">
             <v:imagedata r:id="rId10" o:title=""/>
           </v:shape>
-          <o:OLEObject Type="Embed" ProgID="Unknown" ShapeID="_x0000_i1026" DrawAspect="Content" ObjectID="_1619268840" r:id="rId11"/>
+          <o:OLEObject Type="Embed" ProgID="Unknown" ShapeID="_x0000_i1026" DrawAspect="Content" ObjectID="_1619272244" r:id="rId11"/>
         </w:object>
       </w:r>
     </w:p>
@@ -1916,8 +1916,679 @@
             <w:r>
               <w:t xml:space="preserve"> when utilized in the game. This needs to be fixed.</w:t>
             </w:r>
+          </w:p>
+        </w:tc>
+      </w:tr>
+    </w:tbl>
+    <w:p>
+      <w:pPr>
+        <w:spacing w:after="0" w:line="240" w:lineRule="auto"/>
+      </w:pPr>
+      <w:r>
+        <w:lastRenderedPageBreak/>
+        <w:t>This section is for recording the results of play testing.</w:t>
+      </w:r>
+    </w:p>
+    <w:p>
+      <w:pPr>
+        <w:spacing w:after="0" w:line="240" w:lineRule="auto"/>
+      </w:pPr>
+    </w:p>
+    <w:tbl>
+      <w:tblPr>
+        <w:tblStyle w:val="TableGrid"/>
+        <w:tblW w:w="0" w:type="auto"/>
+        <w:tblLook w:val="04A0" w:firstRow="1" w:lastRow="0" w:firstColumn="1" w:lastColumn="0" w:noHBand="0" w:noVBand="1"/>
+      </w:tblPr>
+      <w:tblGrid>
+        <w:gridCol w:w="1555"/>
+        <w:gridCol w:w="7795"/>
+      </w:tblGrid>
+      <w:tr>
+        <w:tc>
+          <w:tcPr>
+            <w:tcW w:w="1555" w:type="dxa"/>
+          </w:tcPr>
+          <w:p>
+            <w:r>
+              <w:t>Name:</w:t>
+            </w:r>
+          </w:p>
+        </w:tc>
+        <w:tc>
+          <w:tcPr>
+            <w:tcW w:w="7795" w:type="dxa"/>
+          </w:tcPr>
+          <w:p>
+            <w:r>
+              <w:t>Erin</w:t>
+            </w:r>
+          </w:p>
+        </w:tc>
+      </w:tr>
+      <w:tr>
+        <w:tc>
+          <w:tcPr>
+            <w:tcW w:w="1555" w:type="dxa"/>
+          </w:tcPr>
+          <w:p>
+            <w:r>
+              <w:t>Date:</w:t>
+            </w:r>
+          </w:p>
+        </w:tc>
+        <w:tc>
+          <w:tcPr>
+            <w:tcW w:w="7795" w:type="dxa"/>
+          </w:tcPr>
+          <w:p>
+            <w:r>
+              <w:t>13/5/19</w:t>
+            </w:r>
+          </w:p>
+        </w:tc>
+      </w:tr>
+    </w:tbl>
+    <w:p>
+      <w:pPr>
+        <w:spacing w:after="0" w:line="240" w:lineRule="auto"/>
+      </w:pPr>
+    </w:p>
+    <w:tbl>
+      <w:tblPr>
+        <w:tblStyle w:val="TableGrid"/>
+        <w:tblW w:w="0" w:type="auto"/>
+        <w:tblLook w:val="04A0" w:firstRow="1" w:lastRow="0" w:firstColumn="1" w:lastColumn="0" w:noHBand="0" w:noVBand="1"/>
+      </w:tblPr>
+      <w:tblGrid>
+        <w:gridCol w:w="2723"/>
+        <w:gridCol w:w="2659"/>
+        <w:gridCol w:w="850"/>
+        <w:gridCol w:w="3118"/>
+      </w:tblGrid>
+      <w:tr>
+        <w:tc>
+          <w:tcPr>
+            <w:tcW w:w="2723" w:type="dxa"/>
+          </w:tcPr>
+          <w:p>
+            <w:r>
+              <w:t>Steps to perform</w:t>
+            </w:r>
+          </w:p>
+        </w:tc>
+        <w:tc>
+          <w:tcPr>
+            <w:tcW w:w="2659" w:type="dxa"/>
+          </w:tcPr>
+          <w:p>
+            <w:r>
+              <w:t>Expected Outcome</w:t>
+            </w:r>
+          </w:p>
+        </w:tc>
+        <w:tc>
+          <w:tcPr>
+            <w:tcW w:w="850" w:type="dxa"/>
+          </w:tcPr>
+          <w:p>
+            <w:r>
+              <w:t>Pass or fail</w:t>
+            </w:r>
+          </w:p>
+        </w:tc>
+        <w:tc>
+          <w:tcPr>
+            <w:tcW w:w="3118" w:type="dxa"/>
+          </w:tcPr>
+          <w:p>
+            <w:r>
+              <w:t>Comments</w:t>
+            </w:r>
+          </w:p>
+        </w:tc>
+      </w:tr>
+      <w:tr>
+        <w:tc>
+          <w:tcPr>
+            <w:tcW w:w="2723" w:type="dxa"/>
+          </w:tcPr>
+          <w:p>
+            <w:r>
+              <w:t>Launch the game.</w:t>
+            </w:r>
+          </w:p>
+        </w:tc>
+        <w:tc>
+          <w:tcPr>
+            <w:tcW w:w="2659" w:type="dxa"/>
+          </w:tcPr>
+          <w:p>
+            <w:r>
+              <w:t>Game will launch.</w:t>
+            </w:r>
+          </w:p>
+        </w:tc>
+        <w:tc>
+          <w:tcPr>
+            <w:tcW w:w="850" w:type="dxa"/>
+          </w:tcPr>
+          <w:p>
+            <w:r>
+              <w:t>pass</w:t>
+            </w:r>
+          </w:p>
+        </w:tc>
+        <w:tc>
+          <w:tcPr>
+            <w:tcW w:w="3118" w:type="dxa"/>
+          </w:tcPr>
+          <w:p/>
+        </w:tc>
+      </w:tr>
+      <w:tr>
+        <w:tc>
+          <w:tcPr>
+            <w:tcW w:w="2723" w:type="dxa"/>
+          </w:tcPr>
+          <w:p>
+            <w:r>
+              <w:t>Test all options on the main screen.</w:t>
+            </w:r>
+          </w:p>
+        </w:tc>
+        <w:tc>
+          <w:tcPr>
+            <w:tcW w:w="2659" w:type="dxa"/>
+          </w:tcPr>
+          <w:p>
+            <w:r>
+              <w:t>All buttons will function as expected.</w:t>
+            </w:r>
+          </w:p>
+        </w:tc>
+        <w:tc>
+          <w:tcPr>
+            <w:tcW w:w="850" w:type="dxa"/>
+          </w:tcPr>
+          <w:p>
+            <w:r>
+              <w:t>pass</w:t>
+            </w:r>
+          </w:p>
+        </w:tc>
+        <w:tc>
+          <w:tcPr>
+            <w:tcW w:w="3118" w:type="dxa"/>
+          </w:tcPr>
+          <w:p>
+            <w:r>
+              <w:t>Using the mouse would be a good option</w:t>
+            </w:r>
+          </w:p>
+        </w:tc>
+      </w:tr>
+      <w:tr>
+        <w:tc>
+          <w:tcPr>
+            <w:tcW w:w="2723" w:type="dxa"/>
+          </w:tcPr>
+          <w:p>
+            <w:r>
+              <w:t>Attempted to win the game.</w:t>
+            </w:r>
+          </w:p>
+        </w:tc>
+        <w:tc>
+          <w:tcPr>
+            <w:tcW w:w="2659" w:type="dxa"/>
+          </w:tcPr>
+          <w:p>
+            <w:r>
+              <w:t>Game can’t be won, but you should be able to successfully win a few patterns.</w:t>
+            </w:r>
+          </w:p>
+        </w:tc>
+        <w:tc>
+          <w:tcPr>
+            <w:tcW w:w="850" w:type="dxa"/>
+          </w:tcPr>
+          <w:p>
+            <w:r>
+              <w:t>pass</w:t>
+            </w:r>
+          </w:p>
+        </w:tc>
+        <w:tc>
+          <w:tcPr>
+            <w:tcW w:w="3118" w:type="dxa"/>
+          </w:tcPr>
+          <w:p>
+            <w:r>
+              <w:t>Really liked how you couldn’t input anything as it shows you the sequence</w:t>
+            </w:r>
+          </w:p>
+        </w:tc>
+      </w:tr>
+      <w:tr>
+        <w:tc>
+          <w:tcPr>
+            <w:tcW w:w="2723" w:type="dxa"/>
+          </w:tcPr>
+          <w:p>
+            <w:r>
+              <w:t>Purposely lose the game.</w:t>
+            </w:r>
+          </w:p>
+        </w:tc>
+        <w:tc>
+          <w:tcPr>
+            <w:tcW w:w="2659" w:type="dxa"/>
+          </w:tcPr>
+          <w:p>
+            <w:r>
+              <w:t>The game should inform you that you’ve lost and exit to the main screen.</w:t>
+            </w:r>
+          </w:p>
+        </w:tc>
+        <w:tc>
+          <w:tcPr>
+            <w:tcW w:w="850" w:type="dxa"/>
+          </w:tcPr>
+          <w:p>
+            <w:r>
+              <w:t>pass</w:t>
+            </w:r>
+          </w:p>
+        </w:tc>
+        <w:tc>
+          <w:tcPr>
+            <w:tcW w:w="3118" w:type="dxa"/>
+          </w:tcPr>
+          <w:p>
+            <w:r>
+              <w:t>Works perfectly</w:t>
+            </w:r>
+          </w:p>
+        </w:tc>
+      </w:tr>
+      <w:tr>
+        <w:tc>
+          <w:tcPr>
+            <w:tcW w:w="2723" w:type="dxa"/>
+          </w:tcPr>
+          <w:p>
+            <w:r>
+              <w:t>Attempt to break the game.</w:t>
+            </w:r>
+          </w:p>
+        </w:tc>
+        <w:tc>
+          <w:tcPr>
+            <w:tcW w:w="2659" w:type="dxa"/>
+          </w:tcPr>
+          <w:p>
+            <w:r>
+              <w:t>There should be no bugs. However, please attempt any combination to try break the game.</w:t>
+            </w:r>
+          </w:p>
+        </w:tc>
+        <w:tc>
+          <w:tcPr>
+            <w:tcW w:w="850" w:type="dxa"/>
+          </w:tcPr>
+          <w:p>
+            <w:r>
+              <w:t>pass</w:t>
+            </w:r>
+          </w:p>
+        </w:tc>
+        <w:tc>
+          <w:tcPr>
+            <w:tcW w:w="3118" w:type="dxa"/>
+          </w:tcPr>
+          <w:p/>
+        </w:tc>
+      </w:tr>
+    </w:tbl>
+    <w:p>
+      <w:pPr>
+        <w:rPr>
+          <w:rFonts w:asciiTheme="majorHAnsi" w:eastAsiaTheme="majorEastAsia" w:hAnsiTheme="majorHAnsi" w:cstheme="majorBidi"/>
+          <w:color w:val="2F5496" w:themeColor="accent1" w:themeShade="BF"/>
+          <w:sz w:val="32"/>
+          <w:szCs w:val="32"/>
+        </w:rPr>
+      </w:pPr>
+    </w:p>
+    <w:tbl>
+      <w:tblPr>
+        <w:tblStyle w:val="TableGrid"/>
+        <w:tblW w:w="0" w:type="auto"/>
+        <w:tblLook w:val="04A0" w:firstRow="1" w:lastRow="0" w:firstColumn="1" w:lastColumn="0" w:noHBand="0" w:noVBand="1"/>
+      </w:tblPr>
+      <w:tblGrid>
+        <w:gridCol w:w="1555"/>
+        <w:gridCol w:w="7795"/>
+      </w:tblGrid>
+      <w:tr>
+        <w:tc>
+          <w:tcPr>
+            <w:tcW w:w="1555" w:type="dxa"/>
+          </w:tcPr>
+          <w:p>
+            <w:r>
+              <w:t>Name:</w:t>
+            </w:r>
+          </w:p>
+        </w:tc>
+        <w:tc>
+          <w:tcPr>
+            <w:tcW w:w="7795" w:type="dxa"/>
+          </w:tcPr>
+          <w:p>
+            <w:r>
+              <w:t xml:space="preserve">Jack </w:t>
+            </w:r>
+            <w:proofErr w:type="spellStart"/>
+            <w:r>
+              <w:t>McWatters</w:t>
+            </w:r>
+            <w:proofErr w:type="spellEnd"/>
+          </w:p>
+        </w:tc>
+      </w:tr>
+      <w:tr>
+        <w:tc>
+          <w:tcPr>
+            <w:tcW w:w="1555" w:type="dxa"/>
+          </w:tcPr>
+          <w:p>
+            <w:r>
+              <w:t>Date:</w:t>
+            </w:r>
+          </w:p>
+        </w:tc>
+        <w:tc>
+          <w:tcPr>
+            <w:tcW w:w="7795" w:type="dxa"/>
+          </w:tcPr>
+          <w:p>
+            <w:r>
+              <w:t>5/13/2019</w:t>
+            </w:r>
             <w:bookmarkStart w:id="0" w:name="_GoBack"/>
             <w:bookmarkEnd w:id="0"/>
+          </w:p>
+        </w:tc>
+      </w:tr>
+    </w:tbl>
+    <w:p>
+      <w:pPr>
+        <w:spacing w:after="0" w:line="240" w:lineRule="auto"/>
+      </w:pPr>
+    </w:p>
+    <w:tbl>
+      <w:tblPr>
+        <w:tblStyle w:val="TableGrid"/>
+        <w:tblW w:w="0" w:type="auto"/>
+        <w:tblLook w:val="04A0" w:firstRow="1" w:lastRow="0" w:firstColumn="1" w:lastColumn="0" w:noHBand="0" w:noVBand="1"/>
+      </w:tblPr>
+      <w:tblGrid>
+        <w:gridCol w:w="2723"/>
+        <w:gridCol w:w="2659"/>
+        <w:gridCol w:w="850"/>
+        <w:gridCol w:w="3118"/>
+      </w:tblGrid>
+      <w:tr>
+        <w:tc>
+          <w:tcPr>
+            <w:tcW w:w="2723" w:type="dxa"/>
+          </w:tcPr>
+          <w:p>
+            <w:r>
+              <w:t>Steps to perform</w:t>
+            </w:r>
+          </w:p>
+        </w:tc>
+        <w:tc>
+          <w:tcPr>
+            <w:tcW w:w="2659" w:type="dxa"/>
+          </w:tcPr>
+          <w:p>
+            <w:r>
+              <w:t>Expected Outcome</w:t>
+            </w:r>
+          </w:p>
+        </w:tc>
+        <w:tc>
+          <w:tcPr>
+            <w:tcW w:w="850" w:type="dxa"/>
+          </w:tcPr>
+          <w:p>
+            <w:r>
+              <w:t>Pass or fail</w:t>
+            </w:r>
+          </w:p>
+        </w:tc>
+        <w:tc>
+          <w:tcPr>
+            <w:tcW w:w="3118" w:type="dxa"/>
+          </w:tcPr>
+          <w:p>
+            <w:r>
+              <w:t>Comments</w:t>
+            </w:r>
+          </w:p>
+        </w:tc>
+      </w:tr>
+      <w:tr>
+        <w:tc>
+          <w:tcPr>
+            <w:tcW w:w="2723" w:type="dxa"/>
+          </w:tcPr>
+          <w:p>
+            <w:r>
+              <w:t>Launch the game.</w:t>
+            </w:r>
+          </w:p>
+        </w:tc>
+        <w:tc>
+          <w:tcPr>
+            <w:tcW w:w="2659" w:type="dxa"/>
+          </w:tcPr>
+          <w:p>
+            <w:r>
+              <w:t>Game will launch.</w:t>
+            </w:r>
+          </w:p>
+        </w:tc>
+        <w:tc>
+          <w:tcPr>
+            <w:tcW w:w="850" w:type="dxa"/>
+          </w:tcPr>
+          <w:p>
+            <w:r>
+              <w:t>Pass</w:t>
+            </w:r>
+          </w:p>
+        </w:tc>
+        <w:tc>
+          <w:tcPr>
+            <w:tcW w:w="3118" w:type="dxa"/>
+          </w:tcPr>
+          <w:p>
+            <w:r>
+              <w:t>Game launched great</w:t>
+            </w:r>
+          </w:p>
+        </w:tc>
+      </w:tr>
+      <w:tr>
+        <w:tc>
+          <w:tcPr>
+            <w:tcW w:w="2723" w:type="dxa"/>
+          </w:tcPr>
+          <w:p>
+            <w:r>
+              <w:t>Test all options on the main screen.</w:t>
+            </w:r>
+          </w:p>
+        </w:tc>
+        <w:tc>
+          <w:tcPr>
+            <w:tcW w:w="2659" w:type="dxa"/>
+          </w:tcPr>
+          <w:p>
+            <w:r>
+              <w:t>All buttons will function as expected.</w:t>
+            </w:r>
+          </w:p>
+        </w:tc>
+        <w:tc>
+          <w:tcPr>
+            <w:tcW w:w="850" w:type="dxa"/>
+          </w:tcPr>
+          <w:p>
+            <w:r>
+              <w:t>Pass</w:t>
+            </w:r>
+          </w:p>
+        </w:tc>
+        <w:tc>
+          <w:tcPr>
+            <w:tcW w:w="3118" w:type="dxa"/>
+          </w:tcPr>
+          <w:p>
+            <w:r>
+              <w:t>The buttons were intuitive</w:t>
+            </w:r>
+          </w:p>
+        </w:tc>
+      </w:tr>
+      <w:tr>
+        <w:tc>
+          <w:tcPr>
+            <w:tcW w:w="2723" w:type="dxa"/>
+          </w:tcPr>
+          <w:p>
+            <w:r>
+              <w:t>Attempted to win the game.</w:t>
+            </w:r>
+          </w:p>
+        </w:tc>
+        <w:tc>
+          <w:tcPr>
+            <w:tcW w:w="2659" w:type="dxa"/>
+          </w:tcPr>
+          <w:p>
+            <w:r>
+              <w:t>Game can’t be won, but you should be able to successfully win a few patterns.</w:t>
+            </w:r>
+          </w:p>
+        </w:tc>
+        <w:tc>
+          <w:tcPr>
+            <w:tcW w:w="850" w:type="dxa"/>
+          </w:tcPr>
+          <w:p>
+            <w:r>
+              <w:t>Pass</w:t>
+            </w:r>
+          </w:p>
+        </w:tc>
+        <w:tc>
+          <w:tcPr>
+            <w:tcW w:w="3118" w:type="dxa"/>
+          </w:tcPr>
+          <w:p>
+            <w:r>
+              <w:t>I got 9 before trying to really break the game</w:t>
+            </w:r>
+          </w:p>
+        </w:tc>
+      </w:tr>
+      <w:tr>
+        <w:tc>
+          <w:tcPr>
+            <w:tcW w:w="2723" w:type="dxa"/>
+          </w:tcPr>
+          <w:p>
+            <w:r>
+              <w:t>Purposely lose the game.</w:t>
+            </w:r>
+          </w:p>
+        </w:tc>
+        <w:tc>
+          <w:tcPr>
+            <w:tcW w:w="2659" w:type="dxa"/>
+          </w:tcPr>
+          <w:p>
+            <w:r>
+              <w:t>The game should inform you that you’ve lost and exit to the main screen.</w:t>
+            </w:r>
+          </w:p>
+        </w:tc>
+        <w:tc>
+          <w:tcPr>
+            <w:tcW w:w="850" w:type="dxa"/>
+          </w:tcPr>
+          <w:p>
+            <w:r>
+              <w:t>Pass / Fail</w:t>
+            </w:r>
+          </w:p>
+        </w:tc>
+        <w:tc>
+          <w:tcPr>
+            <w:tcW w:w="3118" w:type="dxa"/>
+          </w:tcPr>
+          <w:p>
+            <w:r>
+              <w:t>I purposefully lost, but as below there might be a bug that stops it from happening straight away</w:t>
+            </w:r>
+          </w:p>
+        </w:tc>
+      </w:tr>
+      <w:tr>
+        <w:tc>
+          <w:tcPr>
+            <w:tcW w:w="2723" w:type="dxa"/>
+          </w:tcPr>
+          <w:p>
+            <w:r>
+              <w:t>Attempt to break the game.</w:t>
+            </w:r>
+          </w:p>
+        </w:tc>
+        <w:tc>
+          <w:tcPr>
+            <w:tcW w:w="2659" w:type="dxa"/>
+          </w:tcPr>
+          <w:p>
+            <w:r>
+              <w:t>There should be no bugs. However, please attempt any combination to try break the game.</w:t>
+            </w:r>
+          </w:p>
+        </w:tc>
+        <w:tc>
+          <w:tcPr>
+            <w:tcW w:w="850" w:type="dxa"/>
+          </w:tcPr>
+          <w:p>
+            <w:r>
+              <w:t>Pass / fail</w:t>
+            </w:r>
+          </w:p>
+        </w:tc>
+        <w:tc>
+          <w:tcPr>
+            <w:tcW w:w="3118" w:type="dxa"/>
+          </w:tcPr>
+          <w:p>
+            <w:r>
+              <w:t>Clicked The wrong button a bunch of times after achieving a score of +9 and it took a while to register the failure. For the most part the game is completely bug free!</w:t>
+            </w:r>
           </w:p>
         </w:tc>
       </w:tr>
@@ -2316,6 +2987,7 @@
     <w:lsdException w:name="HTML Sample" w:semiHidden="1" w:unhideWhenUsed="1"/>
     <w:lsdException w:name="HTML Typewriter" w:semiHidden="1" w:unhideWhenUsed="1"/>
     <w:lsdException w:name="HTML Variable" w:semiHidden="1" w:unhideWhenUsed="1"/>
+    <w:lsdException w:name="Normal Table" w:semiHidden="1" w:unhideWhenUsed="1"/>
     <w:lsdException w:name="annotation subject" w:semiHidden="1" w:unhideWhenUsed="1"/>
     <w:lsdException w:name="No List" w:semiHidden="1" w:unhideWhenUsed="1"/>
     <w:lsdException w:name="Outline List 1" w:semiHidden="1" w:unhideWhenUsed="1"/>
@@ -2359,8 +3031,10 @@
     <w:lsdException w:name="Table Elegant" w:semiHidden="1" w:unhideWhenUsed="1"/>
     <w:lsdException w:name="Table Professional" w:semiHidden="1" w:unhideWhenUsed="1"/>
     <w:lsdException w:name="Table Subtle 1" w:semiHidden="1" w:unhideWhenUsed="1"/>
+    <w:lsdException w:name="Table Subtle 2" w:semiHidden="1" w:unhideWhenUsed="1"/>
     <w:lsdException w:name="Table Web 1" w:semiHidden="1" w:unhideWhenUsed="1"/>
     <w:lsdException w:name="Table Web 2" w:semiHidden="1" w:unhideWhenUsed="1"/>
+    <w:lsdException w:name="Table Web 3" w:semiHidden="1" w:unhideWhenUsed="1"/>
     <w:lsdException w:name="Balloon Text" w:semiHidden="1" w:unhideWhenUsed="1"/>
     <w:lsdException w:name="Table Grid" w:uiPriority="39"/>
     <w:lsdException w:name="Table Theme" w:semiHidden="1" w:unhideWhenUsed="1"/>

</xml_diff>

<commit_message>
+ Fixed a memory leak
</commit_message>
<xml_diff>
--- a/Simon - TDD.docx
+++ b/Simon - TDD.docx
@@ -416,8 +416,10 @@
     </w:p>
     <w:p>
       <w:r>
-        <w:t>No Project Management Tools are being used to develop this game.</w:t>
-      </w:r>
+        <w:t>Please see the word document called Simon – Project Management.</w:t>
+      </w:r>
+      <w:bookmarkStart w:id="0" w:name="_GoBack"/>
+      <w:bookmarkEnd w:id="0"/>
     </w:p>
     <w:p>
       <w:pPr>
@@ -679,8 +681,6 @@
       <w:r>
         <w:t>when the player selects “Start Game”.</w:t>
       </w:r>
-      <w:bookmarkStart w:id="0" w:name="_GoBack"/>
-      <w:bookmarkEnd w:id="0"/>
     </w:p>
     <w:p>
       <w:r>
@@ -1336,6 +1336,7 @@
           <w:sz w:val="26"/>
           <w:szCs w:val="26"/>
         </w:rPr>
+        <w:lastRenderedPageBreak/>
         <w:t>Classes</w:t>
       </w:r>
     </w:p>
@@ -1451,6 +1452,7 @@
         <w:pStyle w:val="Heading1"/>
       </w:pPr>
       <w:r>
+        <w:lastRenderedPageBreak/>
         <w:t>UI and HUD</w:t>
       </w:r>
     </w:p>
@@ -1481,10 +1483,10 @@
             <v:path o:extrusionok="f" gradientshapeok="t" o:connecttype="rect"/>
             <o:lock v:ext="edit" aspectratio="t"/>
           </v:shapetype>
-          <v:shape id="_x0000_i1025" type="#_x0000_t75" style="width:467.5pt;height:247.5pt" o:ole="">
+          <v:shape id="_x0000_i1025" type="#_x0000_t75" style="width:467.25pt;height:247.5pt" o:ole="">
             <v:imagedata r:id="rId11" o:title=""/>
           </v:shape>
-          <o:OLEObject Type="Embed" ProgID="Unknown" ShapeID="_x0000_i1025" DrawAspect="Content" ObjectID="_1619357153" r:id="rId12"/>
+          <o:OLEObject Type="Embed" ProgID="Unknown" ShapeID="_x0000_i1025" DrawAspect="Content" ObjectID="_1619423861" r:id="rId12"/>
         </w:object>
       </w:r>
     </w:p>
@@ -1496,10 +1498,10 @@
     <w:p>
       <w:r>
         <w:object w:dxaOrig="24528" w:dyaOrig="13005" w14:anchorId="6845741D">
-          <v:shape id="_x0000_i1026" type="#_x0000_t75" style="width:467.5pt;height:247.5pt" o:ole="">
+          <v:shape id="_x0000_i1026" type="#_x0000_t75" style="width:467.25pt;height:247.5pt" o:ole="">
             <v:imagedata r:id="rId13" o:title=""/>
           </v:shape>
-          <o:OLEObject Type="Embed" ProgID="Unknown" ShapeID="_x0000_i1026" DrawAspect="Content" ObjectID="_1619357154" r:id="rId14"/>
+          <o:OLEObject Type="Embed" ProgID="Unknown" ShapeID="_x0000_i1026" DrawAspect="Content" ObjectID="_1619423862" r:id="rId14"/>
         </w:object>
       </w:r>
     </w:p>
@@ -1519,15 +1521,15 @@
           <w:sz w:val="32"/>
           <w:szCs w:val="32"/>
         </w:rPr>
+        <w:t>Play Testing</w:t>
+      </w:r>
+    </w:p>
+    <w:p>
+      <w:pPr>
+        <w:spacing w:after="0" w:line="240" w:lineRule="auto"/>
+      </w:pPr>
+      <w:r>
         <w:lastRenderedPageBreak/>
-        <w:t>Play Testing</w:t>
-      </w:r>
-    </w:p>
-    <w:p>
-      <w:pPr>
-        <w:spacing w:after="0" w:line="240" w:lineRule="auto"/>
-      </w:pPr>
-      <w:r>
         <w:t>This section is for recording the results of play testing.</w:t>
       </w:r>
     </w:p>

</xml_diff>